<commit_message>
Cambios y se agregó diagrama de clases
</commit_message>
<xml_diff>
--- a/docs/Metodo de la Ingenieria - GMaps.docx
+++ b/docs/Metodo de la Ingenieria - GMaps.docx
@@ -730,59 +730,20 @@
           <w:szCs w:val="24"/>
           <w:highlight w:val="white"/>
         </w:rPr>
-        <w:t xml:space="preserve">Espacio que se recorre o que se ha de recorrer para ir de un lugar a </w:t>
-      </w:r>
-      <w:proofErr w:type="gramStart"/>
-      <w:r>
-        <w:rPr>
-          <w:rFonts w:cs="Times New Roman"/>
-          <w:szCs w:val="24"/>
-          <w:highlight w:val="white"/>
-        </w:rPr>
-        <w:t>otro.(</w:t>
-      </w:r>
-      <w:proofErr w:type="gramEnd"/>
-      <w:r>
-        <w:rPr>
-          <w:rFonts w:cs="Times New Roman"/>
-          <w:szCs w:val="24"/>
-        </w:rPr>
-        <w:fldChar w:fldCharType="begin"/>
-      </w:r>
-      <w:r>
-        <w:rPr>
-          <w:rFonts w:cs="Times New Roman"/>
-          <w:szCs w:val="24"/>
-        </w:rPr>
-        <w:instrText xml:space="preserve"> HYPERLINK "https://www.lexico.com/es/definicion/trayecto" \h </w:instrText>
-      </w:r>
-      <w:r>
-        <w:rPr>
-          <w:rFonts w:cs="Times New Roman"/>
-          <w:szCs w:val="24"/>
-        </w:rPr>
-        <w:fldChar w:fldCharType="separate"/>
-      </w:r>
-      <w:r>
-        <w:rPr>
-          <w:rFonts w:cs="Times New Roman"/>
-          <w:color w:val="1155CC"/>
-          <w:szCs w:val="24"/>
-          <w:highlight w:val="white"/>
-          <w:u w:val="single"/>
-        </w:rPr>
-        <w:t>https://www.lexico.com/es/definicion/trayecto</w:t>
-      </w:r>
-      <w:r>
-        <w:rPr>
-          <w:rFonts w:cs="Times New Roman"/>
-          <w:color w:val="1155CC"/>
-          <w:szCs w:val="24"/>
-          <w:highlight w:val="white"/>
-          <w:u w:val="single"/>
-        </w:rPr>
-        <w:fldChar w:fldCharType="end"/>
-      </w:r>
+        <w:t>Espacio que se recorre o que se ha de recorrer para ir de un lugar a otro.(</w:t>
+      </w:r>
+      <w:hyperlink r:id="rId9">
+        <w:r>
+          <w:rPr>
+            <w:rFonts w:cs="Times New Roman"/>
+            <w:color w:val="1155CC"/>
+            <w:szCs w:val="24"/>
+            <w:highlight w:val="white"/>
+            <w:u w:val="single"/>
+          </w:rPr>
+          <w:t>https://www.lexico.com/es/definicion/trayecto</w:t>
+        </w:r>
+      </w:hyperlink>
       <w:r>
         <w:rPr>
           <w:rFonts w:cs="Times New Roman"/>
@@ -871,7 +832,7 @@
         </w:rPr>
         <w:t xml:space="preserve"> lo que permite reducir el código al máximo y hacerlo fácilmente entendible. Nos permite crear mapas con marcadores, rutas, geolocalización, perfiles longitudinales… y muchas otras funciones.(</w:t>
       </w:r>
-      <w:hyperlink r:id="rId9">
+      <w:hyperlink r:id="rId10">
         <w:r>
           <w:rPr>
             <w:rFonts w:cs="Times New Roman"/>
@@ -937,7 +898,7 @@
         </w:rPr>
         <w:t xml:space="preserve"> Una aerolínea es una organización o compañía de transporte aéreo que se dedica exclusivamente al transporte de pasajeros, de carga, o de animales, mediante el uso de un avión o aeronave.(</w:t>
       </w:r>
-      <w:hyperlink r:id="rId10">
+      <w:hyperlink r:id="rId11">
         <w:r>
           <w:rPr>
             <w:rFonts w:cs="Times New Roman"/>
@@ -1031,9 +992,9 @@
           <w:szCs w:val="24"/>
           <w:highlight w:val="white"/>
         </w:rPr>
-        <w:t xml:space="preserve">) son aquellos que están compuestos únicamente por texto sin formato, sólo caracteres. Estos caracteres se pueden codificar de distintos modos dependiendo de la lengua usada. Algunos de los sistemas de codificación más usados son: ASCII, ISO-8859-1 o </w:t>
-      </w:r>
-      <w:proofErr w:type="gramStart"/>
+        <w:t xml:space="preserve">) son aquellos que están compuestos únicamente por texto sin formato, sólo caracteres. Estos caracteres se pueden codificar de distintos modos dependiendo de la lengua usada. Algunos de los sistemas de codificación más usados son: ASCII, ISO-8859-1 o Latín-1, Unicode, </w:t>
+      </w:r>
+      <w:proofErr w:type="spellStart"/>
       <w:r>
         <w:rPr>
           <w:rFonts w:cs="Times New Roman"/>
@@ -1041,9 +1002,9 @@
           <w:szCs w:val="24"/>
           <w:highlight w:val="white"/>
         </w:rPr>
-        <w:t>Latín</w:t>
-      </w:r>
-      <w:proofErr w:type="gramEnd"/>
+        <w:t>etc</w:t>
+      </w:r>
+      <w:proofErr w:type="spellEnd"/>
       <w:r>
         <w:rPr>
           <w:rFonts w:cs="Times New Roman"/>
@@ -1051,29 +1012,9 @@
           <w:szCs w:val="24"/>
           <w:highlight w:val="white"/>
         </w:rPr>
-        <w:t xml:space="preserve">-1, Unicode, </w:t>
-      </w:r>
-      <w:proofErr w:type="spellStart"/>
-      <w:r>
-        <w:rPr>
-          <w:rFonts w:cs="Times New Roman"/>
-          <w:color w:val="001133"/>
-          <w:szCs w:val="24"/>
-          <w:highlight w:val="white"/>
-        </w:rPr>
-        <w:t>etc</w:t>
-      </w:r>
-      <w:proofErr w:type="spellEnd"/>
-      <w:r>
-        <w:rPr>
-          <w:rFonts w:cs="Times New Roman"/>
-          <w:color w:val="001133"/>
-          <w:szCs w:val="24"/>
-          <w:highlight w:val="white"/>
-        </w:rPr>
         <w:t>…(</w:t>
       </w:r>
-      <w:hyperlink r:id="rId11">
+      <w:hyperlink r:id="rId12">
         <w:r>
           <w:rPr>
             <w:rFonts w:cs="Times New Roman"/>
@@ -1148,7 +1089,7 @@
         </w:rPr>
         <w:t>(</w:t>
       </w:r>
-      <w:hyperlink r:id="rId12">
+      <w:hyperlink r:id="rId13">
         <w:r>
           <w:rPr>
             <w:rFonts w:cs="Times New Roman"/>
@@ -2181,6 +2122,27 @@
     </w:p>
     <w:p>
       <w:pPr>
+        <w:tabs>
+          <w:tab w:val="left" w:pos="3585"/>
+        </w:tabs>
+        <w:rPr>
+          <w:rFonts w:cs="Times New Roman"/>
+          <w:szCs w:val="24"/>
+        </w:rPr>
+      </w:pPr>
+      <w:r>
+        <w:rPr>
+          <w:rFonts w:cs="Times New Roman"/>
+          <w:szCs w:val="24"/>
+        </w:rPr>
+        <w:tab/>
+      </w:r>
+    </w:p>
+    <w:p>
+      <w:pPr>
+        <w:tabs>
+          <w:tab w:val="left" w:pos="3585"/>
+        </w:tabs>
         <w:rPr>
           <w:rFonts w:cs="Times New Roman"/>
           <w:szCs w:val="24"/>
@@ -2270,269 +2232,469 @@
         <w:t>plicativo</w:t>
       </w:r>
     </w:p>
-    <w:p>
-      <w:pPr>
-        <w:pStyle w:val="Ttulo2"/>
-        <w:numPr>
-          <w:ilvl w:val="1"/>
-          <w:numId w:val="7"/>
-        </w:numPr>
-        <w:spacing w:before="0" w:after="0"/>
-        <w:rPr>
-          <w:rFonts w:cs="Times New Roman"/>
-          <w:sz w:val="24"/>
+    <w:p/>
+    <w:tbl>
+      <w:tblPr>
+        <w:tblStyle w:val="Tablaconcuadrcula"/>
+        <w:tblW w:w="9067" w:type="dxa"/>
+        <w:tblLook w:val="04A0" w:firstRow="1" w:lastRow="0" w:firstColumn="1" w:lastColumn="0" w:noHBand="0" w:noVBand="1"/>
+      </w:tblPr>
+      <w:tblGrid>
+        <w:gridCol w:w="3021"/>
+        <w:gridCol w:w="4629"/>
+        <w:gridCol w:w="1417"/>
+      </w:tblGrid>
+      <w:tr>
+        <w:tc>
+          <w:tcPr>
+            <w:tcW w:w="3021" w:type="dxa"/>
+          </w:tcPr>
+          <w:p>
+            <w:pPr>
+              <w:rPr>
+                <w:b/>
+                <w:bCs/>
+              </w:rPr>
+            </w:pPr>
+            <w:r>
+              <w:rPr>
+                <w:b/>
+                <w:bCs/>
+              </w:rPr>
+              <w:t>Criterio</w:t>
+            </w:r>
+          </w:p>
+        </w:tc>
+        <w:tc>
+          <w:tcPr>
+            <w:tcW w:w="4629" w:type="dxa"/>
+          </w:tcPr>
+          <w:p>
+            <w:pPr>
+              <w:rPr>
+                <w:b/>
+                <w:bCs/>
+              </w:rPr>
+            </w:pPr>
+            <w:r>
+              <w:rPr>
+                <w:b/>
+                <w:bCs/>
+              </w:rPr>
+              <w:t>Calificación</w:t>
+            </w:r>
+          </w:p>
+        </w:tc>
+        <w:tc>
+          <w:tcPr>
+            <w:tcW w:w="1417" w:type="dxa"/>
+          </w:tcPr>
+          <w:p>
+            <w:pPr>
+              <w:rPr>
+                <w:b/>
+                <w:bCs/>
+              </w:rPr>
+            </w:pPr>
+            <w:r>
+              <w:rPr>
+                <w:b/>
+                <w:bCs/>
+              </w:rPr>
+              <w:t>Valor</w:t>
+            </w:r>
+          </w:p>
+        </w:tc>
+      </w:tr>
+      <w:tr>
+        <w:tc>
+          <w:tcPr>
+            <w:tcW w:w="3021" w:type="dxa"/>
+          </w:tcPr>
+          <w:p>
+            <w:r>
+              <w:rPr>
+                <w:rFonts w:cs="Times New Roman"/>
+                <w:szCs w:val="24"/>
+              </w:rPr>
+              <w:t>1.</w:t>
+            </w:r>
+            <w:r>
+              <w:rPr>
+                <w:rFonts w:cs="Times New Roman"/>
+                <w:szCs w:val="24"/>
+              </w:rPr>
+              <w:t xml:space="preserve"> </w:t>
+            </w:r>
+            <w:r>
+              <w:rPr>
+                <w:rFonts w:cs="Times New Roman"/>
+                <w:szCs w:val="24"/>
+              </w:rPr>
+              <w:t>Aprovechamiento</w:t>
+            </w:r>
+            <w:r>
+              <w:rPr>
+                <w:rFonts w:cs="Times New Roman"/>
+                <w:szCs w:val="24"/>
+              </w:rPr>
+              <w:t xml:space="preserve"> </w:t>
+            </w:r>
+            <w:r>
+              <w:rPr>
+                <w:rFonts w:cs="Times New Roman"/>
+                <w:szCs w:val="24"/>
+              </w:rPr>
+              <w:t xml:space="preserve">de la librería </w:t>
+            </w:r>
+            <w:proofErr w:type="spellStart"/>
+            <w:r>
+              <w:rPr>
+                <w:rFonts w:cs="Times New Roman"/>
+                <w:szCs w:val="24"/>
+              </w:rPr>
+              <w:t>G</w:t>
+            </w:r>
+            <w:r>
+              <w:rPr>
+                <w:rFonts w:cs="Times New Roman"/>
+                <w:szCs w:val="24"/>
+              </w:rPr>
+              <w:t>m</w:t>
+            </w:r>
+            <w:r>
+              <w:rPr>
+                <w:rFonts w:cs="Times New Roman"/>
+                <w:szCs w:val="24"/>
+              </w:rPr>
+              <w:t>aps</w:t>
+            </w:r>
+            <w:proofErr w:type="spellEnd"/>
+            <w:r>
+              <w:rPr>
+                <w:rFonts w:cs="Times New Roman"/>
+                <w:szCs w:val="24"/>
+              </w:rPr>
+              <w:t>.</w:t>
+            </w:r>
+          </w:p>
+        </w:tc>
+        <w:tc>
+          <w:tcPr>
+            <w:tcW w:w="4629" w:type="dxa"/>
+          </w:tcPr>
+          <w:p>
+            <w:pPr>
+              <w:rPr>
+                <w:rFonts w:cs="Times New Roman"/>
+                <w:szCs w:val="24"/>
+              </w:rPr>
+            </w:pPr>
+            <w:r>
+              <w:rPr>
+                <w:rFonts w:cs="Times New Roman"/>
+                <w:szCs w:val="24"/>
+              </w:rPr>
+              <w:t xml:space="preserve">[1] Se hace un uso mínimo de la librería </w:t>
+            </w:r>
+            <w:proofErr w:type="spellStart"/>
+            <w:r>
+              <w:rPr>
+                <w:rFonts w:cs="Times New Roman"/>
+                <w:szCs w:val="24"/>
+              </w:rPr>
+              <w:t>GMap</w:t>
+            </w:r>
+            <w:proofErr w:type="spellEnd"/>
+            <w:r>
+              <w:rPr>
+                <w:rFonts w:cs="Times New Roman"/>
+                <w:szCs w:val="24"/>
+              </w:rPr>
+              <w:t>, no hay otro uso además del mapa de muestra la librería</w:t>
+            </w:r>
+            <w:r>
+              <w:rPr>
+                <w:rFonts w:cs="Times New Roman"/>
+                <w:szCs w:val="24"/>
+              </w:rPr>
+              <w:t xml:space="preserve">, </w:t>
+            </w:r>
+            <w:r>
+              <w:rPr>
+                <w:rFonts w:cs="Times New Roman"/>
+                <w:szCs w:val="24"/>
+              </w:rPr>
+              <w:t>[2] Se aplican más funcionalidades de la aplicación, pero no es total su dependencia</w:t>
+            </w:r>
+            <w:r>
+              <w:rPr>
+                <w:rFonts w:cs="Times New Roman"/>
+                <w:szCs w:val="24"/>
+              </w:rPr>
+              <w:t xml:space="preserve">, </w:t>
+            </w:r>
+            <w:r>
+              <w:rPr>
+                <w:rFonts w:cs="Times New Roman"/>
+                <w:szCs w:val="24"/>
+              </w:rPr>
+              <w:t xml:space="preserve">[3] Abarca casi todas las funcionalidades básicas de la librería </w:t>
+            </w:r>
+            <w:proofErr w:type="spellStart"/>
+            <w:r>
+              <w:rPr>
+                <w:rFonts w:cs="Times New Roman"/>
+                <w:szCs w:val="24"/>
+              </w:rPr>
+              <w:t>GMaps</w:t>
+            </w:r>
+            <w:proofErr w:type="spellEnd"/>
+            <w:r>
+              <w:rPr>
+                <w:rFonts w:cs="Times New Roman"/>
+                <w:szCs w:val="24"/>
+              </w:rPr>
+              <w:t xml:space="preserve"> y en su mayor parte la aplicación depende de esta.</w:t>
+            </w:r>
+          </w:p>
+          <w:p/>
+        </w:tc>
+        <w:tc>
+          <w:tcPr>
+            <w:tcW w:w="1417" w:type="dxa"/>
+          </w:tcPr>
+          <w:p>
+            <w:r>
+              <w:t>35%</w:t>
+            </w:r>
+          </w:p>
+        </w:tc>
+      </w:tr>
+      <w:tr>
+        <w:tc>
+          <w:tcPr>
+            <w:tcW w:w="3021" w:type="dxa"/>
+          </w:tcPr>
+          <w:p>
+            <w:r>
+              <w:t>2.</w:t>
+            </w:r>
+            <w:r>
+              <w:rPr>
+                <w:rFonts w:cs="Times New Roman"/>
+                <w:szCs w:val="24"/>
+              </w:rPr>
+              <w:t xml:space="preserve"> </w:t>
+            </w:r>
+            <w:r>
+              <w:rPr>
+                <w:rFonts w:cs="Times New Roman"/>
+                <w:szCs w:val="24"/>
+              </w:rPr>
+              <w:t xml:space="preserve"> </w:t>
+            </w:r>
+            <w:r>
+              <w:rPr>
+                <w:rFonts w:cs="Times New Roman"/>
+                <w:szCs w:val="24"/>
+              </w:rPr>
+              <w:t>Acceso al mapa, se permite desplazarse con facilidad por este, seleccionar un punto en particular.</w:t>
+            </w:r>
+            <w:r>
+              <w:rPr>
+                <w:rFonts w:cs="Times New Roman"/>
+                <w:szCs w:val="24"/>
+              </w:rPr>
+              <w:t xml:space="preserve"> </w:t>
+            </w:r>
+          </w:p>
+        </w:tc>
+        <w:tc>
+          <w:tcPr>
+            <w:tcW w:w="4629" w:type="dxa"/>
+          </w:tcPr>
+          <w:p>
+            <w:pPr>
+              <w:rPr>
+                <w:rFonts w:cs="Times New Roman"/>
+                <w:szCs w:val="24"/>
+              </w:rPr>
+            </w:pPr>
+            <w:r>
+              <w:rPr>
+                <w:rFonts w:cs="Times New Roman"/>
+                <w:szCs w:val="24"/>
+              </w:rPr>
+              <w:t>[1] No lo permite</w:t>
+            </w:r>
+            <w:r>
+              <w:rPr>
+                <w:rFonts w:cs="Times New Roman"/>
+                <w:szCs w:val="24"/>
+              </w:rPr>
+              <w:t xml:space="preserve"> y </w:t>
+            </w:r>
+            <w:r>
+              <w:rPr>
+                <w:rFonts w:cs="Times New Roman"/>
+                <w:szCs w:val="24"/>
+              </w:rPr>
+              <w:t>[3] Lo permite.</w:t>
+            </w:r>
+          </w:p>
+          <w:p>
+            <w:pPr>
+              <w:jc w:val="center"/>
+            </w:pPr>
+          </w:p>
+        </w:tc>
+        <w:tc>
+          <w:tcPr>
+            <w:tcW w:w="1417" w:type="dxa"/>
+          </w:tcPr>
+          <w:p>
+            <w:r>
+              <w:t>40%</w:t>
+            </w:r>
+          </w:p>
+        </w:tc>
+      </w:tr>
+      <w:tr>
+        <w:tc>
+          <w:tcPr>
+            <w:tcW w:w="3021" w:type="dxa"/>
+          </w:tcPr>
+          <w:p>
+            <w:r>
+              <w:t>3.</w:t>
+            </w:r>
+            <w:r>
+              <w:rPr>
+                <w:rFonts w:cs="Times New Roman"/>
+                <w:szCs w:val="24"/>
+              </w:rPr>
+              <w:t xml:space="preserve"> </w:t>
+            </w:r>
+            <w:r>
+              <w:rPr>
+                <w:rFonts w:cs="Times New Roman"/>
+                <w:szCs w:val="24"/>
+              </w:rPr>
+              <w:t>Severidad con el mundo real, la aplicación se parece lo más cercano a una aplicación de vuelos.</w:t>
+            </w:r>
+          </w:p>
+        </w:tc>
+        <w:tc>
+          <w:tcPr>
+            <w:tcW w:w="4629" w:type="dxa"/>
+          </w:tcPr>
+          <w:p>
+            <w:pPr>
+              <w:rPr>
+                <w:rFonts w:cs="Times New Roman"/>
+                <w:szCs w:val="24"/>
+              </w:rPr>
+            </w:pPr>
+            <w:r>
+              <w:rPr>
+                <w:rFonts w:cs="Times New Roman"/>
+                <w:szCs w:val="24"/>
+              </w:rPr>
+              <w:t>[1] La aplicación dista mucho de la realidad, y no brinda las funciones de una real</w:t>
+            </w:r>
+            <w:r>
+              <w:rPr>
+                <w:rFonts w:cs="Times New Roman"/>
+                <w:szCs w:val="24"/>
+              </w:rPr>
+              <w:t xml:space="preserve">, </w:t>
+            </w:r>
+            <w:r>
+              <w:rPr>
+                <w:rFonts w:cs="Times New Roman"/>
+                <w:szCs w:val="24"/>
+              </w:rPr>
+              <w:t>[2] Hay un mayor acercamiento a la realidad por parte de la aplicación, pero sigue sin ser brindar funcionalidades que uno real sí</w:t>
+            </w:r>
+            <w:r>
+              <w:rPr>
+                <w:rFonts w:cs="Times New Roman"/>
+                <w:szCs w:val="24"/>
+              </w:rPr>
+              <w:t xml:space="preserve">, </w:t>
+            </w:r>
+            <w:r>
+              <w:rPr>
+                <w:rFonts w:cs="Times New Roman"/>
+                <w:szCs w:val="24"/>
+              </w:rPr>
+              <w:t>[3] La aplicación se parece a una real y abarca casi todas las funciones de una.</w:t>
+            </w:r>
+          </w:p>
+          <w:p/>
+        </w:tc>
+        <w:tc>
+          <w:tcPr>
+            <w:tcW w:w="1417" w:type="dxa"/>
+          </w:tcPr>
+          <w:p>
+            <w:r>
+              <w:lastRenderedPageBreak/>
+              <w:t>25%</w:t>
+            </w:r>
+          </w:p>
+        </w:tc>
+      </w:tr>
+      <w:tr>
+        <w:tc>
+          <w:tcPr>
+            <w:tcW w:w="7650" w:type="dxa"/>
+            <w:gridSpan w:val="2"/>
+          </w:tcPr>
+          <w:p>
+            <w:pPr>
+              <w:rPr>
+                <w:b/>
+                <w:bCs/>
+              </w:rPr>
+            </w:pPr>
+            <w:r>
+              <w:rPr>
+                <w:b/>
+                <w:bCs/>
+              </w:rPr>
+              <w:t xml:space="preserve">                                                                                                                 Total</w:t>
+            </w:r>
+          </w:p>
+        </w:tc>
+        <w:tc>
+          <w:tcPr>
+            <w:tcW w:w="1417" w:type="dxa"/>
+          </w:tcPr>
+          <w:p>
+            <w:r>
+              <w:t>100%</w:t>
+            </w:r>
+          </w:p>
+        </w:tc>
+      </w:tr>
+    </w:tbl>
+    <w:p/>
+    <w:p>
+      <w:pPr>
+        <w:ind w:left="2160"/>
+        <w:rPr>
+          <w:rFonts w:cs="Times New Roman"/>
           <w:szCs w:val="24"/>
         </w:rPr>
       </w:pPr>
       <w:bookmarkStart w:id="14" w:name="_5x96mll3hk3o" w:colFirst="0" w:colLast="0"/>
+      <w:bookmarkStart w:id="15" w:name="_6jeuyic6es0l" w:colFirst="0" w:colLast="0"/>
+      <w:bookmarkStart w:id="16" w:name="_wwiusww0e03z" w:colFirst="0" w:colLast="0"/>
       <w:bookmarkEnd w:id="14"/>
-      <w:r>
-        <w:rPr>
-          <w:rFonts w:cs="Times New Roman"/>
-          <w:sz w:val="24"/>
-          <w:szCs w:val="24"/>
-        </w:rPr>
-        <w:t>Criterio A: Aprovechamiento de la librería GMaps</w:t>
-      </w:r>
-    </w:p>
-    <w:p>
-      <w:pPr>
-        <w:numPr>
-          <w:ilvl w:val="2"/>
-          <w:numId w:val="7"/>
-        </w:numPr>
-        <w:rPr>
-          <w:rFonts w:cs="Times New Roman"/>
-          <w:szCs w:val="24"/>
-        </w:rPr>
-      </w:pPr>
-      <w:r>
-        <w:rPr>
-          <w:rFonts w:cs="Times New Roman"/>
-          <w:szCs w:val="24"/>
-        </w:rPr>
-        <w:t>[1] Se hace un uso mínimo de la librería GMap, no hay otro uso además del mapa de muestra la librería.</w:t>
-      </w:r>
-    </w:p>
-    <w:p>
-      <w:pPr>
-        <w:numPr>
-          <w:ilvl w:val="2"/>
-          <w:numId w:val="7"/>
-        </w:numPr>
-        <w:rPr>
-          <w:rFonts w:cs="Times New Roman"/>
-          <w:szCs w:val="24"/>
-        </w:rPr>
-      </w:pPr>
-      <w:r>
-        <w:rPr>
-          <w:rFonts w:cs="Times New Roman"/>
-          <w:szCs w:val="24"/>
-        </w:rPr>
-        <w:t>[2] Se aplican más funcionalidades de la aplicación, pero no es total su dependencia.</w:t>
-      </w:r>
-    </w:p>
-    <w:p>
-      <w:pPr>
-        <w:numPr>
-          <w:ilvl w:val="2"/>
-          <w:numId w:val="7"/>
-        </w:numPr>
-        <w:rPr>
-          <w:rFonts w:cs="Times New Roman"/>
-          <w:szCs w:val="24"/>
-        </w:rPr>
-      </w:pPr>
-      <w:r>
-        <w:rPr>
-          <w:rFonts w:cs="Times New Roman"/>
-          <w:szCs w:val="24"/>
-        </w:rPr>
-        <w:t>[3] Abarca casi todas las funcionalidades básicas de la librería GMaps y en su mayor parte la aplicación depende de esta.</w:t>
-      </w:r>
-    </w:p>
-    <w:p>
-      <w:pPr>
-        <w:pStyle w:val="Ttulo2"/>
-        <w:numPr>
-          <w:ilvl w:val="1"/>
-          <w:numId w:val="7"/>
-        </w:numPr>
-        <w:spacing w:before="0" w:after="0"/>
-        <w:rPr>
-          <w:rFonts w:cs="Times New Roman"/>
-          <w:sz w:val="24"/>
-          <w:szCs w:val="24"/>
-        </w:rPr>
-      </w:pPr>
-      <w:bookmarkStart w:id="15" w:name="_6jeuyic6es0l" w:colFirst="0" w:colLast="0"/>
       <w:bookmarkEnd w:id="15"/>
-      <w:r>
-        <w:rPr>
-          <w:rFonts w:cs="Times New Roman"/>
-          <w:sz w:val="24"/>
-          <w:szCs w:val="24"/>
-        </w:rPr>
-        <w:t>Criterio B:  Acceso al mapa, se permite desplazarse con facilidad por este, seleccionar un punto en particular.</w:t>
-      </w:r>
-    </w:p>
-    <w:p>
-      <w:pPr>
-        <w:numPr>
-          <w:ilvl w:val="2"/>
-          <w:numId w:val="7"/>
-        </w:numPr>
-        <w:rPr>
-          <w:rFonts w:cs="Times New Roman"/>
-          <w:szCs w:val="24"/>
-        </w:rPr>
-      </w:pPr>
-      <w:r>
-        <w:rPr>
-          <w:rFonts w:cs="Times New Roman"/>
-          <w:szCs w:val="24"/>
-        </w:rPr>
-        <w:t>[1] No lo permite.</w:t>
-      </w:r>
-    </w:p>
-    <w:p>
-      <w:pPr>
-        <w:numPr>
-          <w:ilvl w:val="2"/>
-          <w:numId w:val="7"/>
-        </w:numPr>
-        <w:rPr>
-          <w:rFonts w:cs="Times New Roman"/>
-          <w:szCs w:val="24"/>
-        </w:rPr>
-      </w:pPr>
-      <w:r>
-        <w:rPr>
-          <w:rFonts w:cs="Times New Roman"/>
-          <w:szCs w:val="24"/>
-        </w:rPr>
-        <w:t>[3] Lo permite.</w:t>
-      </w:r>
-    </w:p>
-    <w:p>
-      <w:pPr>
-        <w:pStyle w:val="Ttulo2"/>
-        <w:numPr>
-          <w:ilvl w:val="1"/>
-          <w:numId w:val="7"/>
-        </w:numPr>
-        <w:spacing w:before="0" w:after="0"/>
-        <w:rPr>
-          <w:rFonts w:cs="Times New Roman"/>
-          <w:sz w:val="24"/>
-          <w:szCs w:val="24"/>
-        </w:rPr>
-      </w:pPr>
-      <w:bookmarkStart w:id="16" w:name="_wwiusww0e03z" w:colFirst="0" w:colLast="0"/>
       <w:bookmarkEnd w:id="16"/>
-      <w:r>
-        <w:rPr>
-          <w:rFonts w:cs="Times New Roman"/>
-          <w:sz w:val="24"/>
-          <w:szCs w:val="24"/>
-        </w:rPr>
-        <w:t>Criterio C: Severidad con el mundo real, la aplicación se parece lo más cercano a una aplicación de vuelos.</w:t>
-      </w:r>
-    </w:p>
-    <w:p>
-      <w:pPr>
-        <w:numPr>
-          <w:ilvl w:val="2"/>
-          <w:numId w:val="7"/>
-        </w:numPr>
-        <w:rPr>
-          <w:rFonts w:cs="Times New Roman"/>
-          <w:szCs w:val="24"/>
-        </w:rPr>
-      </w:pPr>
-      <w:r>
-        <w:rPr>
-          <w:rFonts w:cs="Times New Roman"/>
-          <w:szCs w:val="24"/>
-        </w:rPr>
-        <w:t>[1] La aplicación dista mucho de la realidad, y no brinda las funciones de una real.</w:t>
-      </w:r>
-    </w:p>
-    <w:p>
-      <w:pPr>
-        <w:numPr>
-          <w:ilvl w:val="2"/>
-          <w:numId w:val="7"/>
-        </w:numPr>
-        <w:rPr>
-          <w:rFonts w:cs="Times New Roman"/>
-          <w:szCs w:val="24"/>
-        </w:rPr>
-      </w:pPr>
-      <w:r>
-        <w:rPr>
-          <w:rFonts w:cs="Times New Roman"/>
-          <w:szCs w:val="24"/>
-        </w:rPr>
-        <w:t xml:space="preserve">[2] Hay un mayor acercamiento a la realidad por parte de la </w:t>
-      </w:r>
-      <w:r>
-        <w:rPr>
-          <w:rFonts w:cs="Times New Roman"/>
-          <w:szCs w:val="24"/>
-        </w:rPr>
-        <w:t>aplicación,</w:t>
-      </w:r>
-      <w:r>
-        <w:rPr>
-          <w:rFonts w:cs="Times New Roman"/>
-          <w:szCs w:val="24"/>
-        </w:rPr>
-        <w:t xml:space="preserve"> pero sigue sin ser brindar funcionalidades que uno real sí.</w:t>
-      </w:r>
-    </w:p>
-    <w:p>
-      <w:pPr>
-        <w:numPr>
-          <w:ilvl w:val="2"/>
-          <w:numId w:val="7"/>
-        </w:numPr>
-        <w:rPr>
-          <w:rFonts w:cs="Times New Roman"/>
-          <w:szCs w:val="24"/>
-        </w:rPr>
-      </w:pPr>
-      <w:r>
-        <w:rPr>
-          <w:rFonts w:cs="Times New Roman"/>
-          <w:szCs w:val="24"/>
-        </w:rPr>
-        <w:t xml:space="preserve">[3] La aplicación se parece a una real y abarca casi </w:t>
-      </w:r>
-      <w:r>
-        <w:rPr>
-          <w:rFonts w:cs="Times New Roman"/>
-          <w:szCs w:val="24"/>
-        </w:rPr>
-        <w:t>todas las funciones</w:t>
-      </w:r>
-      <w:r>
-        <w:rPr>
-          <w:rFonts w:cs="Times New Roman"/>
-          <w:szCs w:val="24"/>
-        </w:rPr>
-        <w:t xml:space="preserve"> de una.</w:t>
-      </w:r>
-    </w:p>
-    <w:p>
-      <w:pPr>
-        <w:ind w:left="2160"/>
-        <w:rPr>
-          <w:rFonts w:cs="Times New Roman"/>
-          <w:szCs w:val="24"/>
-        </w:rPr>
-      </w:pPr>
     </w:p>
     <w:p>
       <w:pPr>
@@ -2564,8 +2726,8 @@
     <w:tbl>
       <w:tblPr>
         <w:tblStyle w:val="a"/>
-        <w:tblW w:w="6892" w:type="dxa"/>
-        <w:tblInd w:w="2260" w:type="dxa"/>
+        <w:tblW w:w="9782" w:type="dxa"/>
+        <w:tblInd w:w="-436" w:type="dxa"/>
         <w:tblBorders>
           <w:top w:val="single" w:sz="8" w:space="0" w:color="000000"/>
           <w:left w:val="single" w:sz="8" w:space="0" w:color="000000"/>
@@ -2578,16 +2740,16 @@
         <w:tblLook w:val="0600" w:firstRow="0" w:lastRow="0" w:firstColumn="0" w:lastColumn="0" w:noHBand="1" w:noVBand="1"/>
       </w:tblPr>
       <w:tblGrid>
-        <w:gridCol w:w="1379"/>
-        <w:gridCol w:w="1379"/>
-        <w:gridCol w:w="1378"/>
-        <w:gridCol w:w="1378"/>
-        <w:gridCol w:w="1378"/>
+        <w:gridCol w:w="3261"/>
+        <w:gridCol w:w="1843"/>
+        <w:gridCol w:w="1985"/>
+        <w:gridCol w:w="1984"/>
+        <w:gridCol w:w="709"/>
       </w:tblGrid>
       <w:tr>
         <w:tc>
           <w:tcPr>
-            <w:tcW w:w="1378" w:type="dxa"/>
+            <w:tcW w:w="3261" w:type="dxa"/>
             <w:shd w:val="clear" w:color="auto" w:fill="auto"/>
             <w:tcMar>
               <w:top w:w="100" w:type="dxa"/>
@@ -2616,7 +2778,7 @@
         </w:tc>
         <w:tc>
           <w:tcPr>
-            <w:tcW w:w="1378" w:type="dxa"/>
+            <w:tcW w:w="1843" w:type="dxa"/>
             <w:shd w:val="clear" w:color="auto" w:fill="auto"/>
             <w:tcMar>
               <w:top w:w="100" w:type="dxa"/>
@@ -2646,13 +2808,50 @@
                 <w:rFonts w:cs="Times New Roman"/>
                 <w:szCs w:val="24"/>
               </w:rPr>
-              <w:t>Criterio A</w:t>
+              <w:t xml:space="preserve">Criterio </w:t>
+            </w:r>
+            <w:r>
+              <w:rPr>
+                <w:rFonts w:cs="Times New Roman"/>
+                <w:szCs w:val="24"/>
+              </w:rPr>
+              <w:t>A</w:t>
+            </w:r>
+            <w:r>
+              <w:rPr>
+                <w:rFonts w:cs="Times New Roman"/>
+                <w:szCs w:val="24"/>
+              </w:rPr>
+              <w:t xml:space="preserve"> (</w:t>
+            </w:r>
+            <w:r>
+              <w:rPr>
+                <w:rFonts w:cs="Times New Roman"/>
+                <w:szCs w:val="24"/>
+              </w:rPr>
+              <w:t xml:space="preserve">Aprovechamiento de la librería </w:t>
+            </w:r>
+            <w:proofErr w:type="spellStart"/>
+            <w:r>
+              <w:rPr>
+                <w:rFonts w:cs="Times New Roman"/>
+                <w:szCs w:val="24"/>
+              </w:rPr>
+              <w:t>Gmaps</w:t>
+            </w:r>
+            <w:proofErr w:type="spellEnd"/>
+            <w:r>
+              <w:rPr>
+                <w:rFonts w:cs="Times New Roman"/>
+                <w:szCs w:val="24"/>
+              </w:rPr>
+              <w:t>)</w:t>
             </w:r>
           </w:p>
         </w:tc>
         <w:tc>
           <w:tcPr>
-            <w:tcW w:w="1378" w:type="dxa"/>
+            <w:tcW w:w="1985" w:type="dxa"/>
             <w:shd w:val="clear" w:color="auto" w:fill="auto"/>
             <w:tcMar>
               <w:top w:w="100" w:type="dxa"/>
@@ -2682,13 +2881,41 @@
                 <w:rFonts w:cs="Times New Roman"/>
                 <w:szCs w:val="24"/>
               </w:rPr>
-              <w:t>Criterio B</w:t>
+              <w:t xml:space="preserve">Criterio </w:t>
+            </w:r>
+            <w:r>
+              <w:rPr>
+                <w:rFonts w:cs="Times New Roman"/>
+                <w:szCs w:val="24"/>
+              </w:rPr>
+              <w:t>B</w:t>
+            </w:r>
+            <w:r>
+              <w:rPr>
+                <w:rFonts w:cs="Times New Roman"/>
+                <w:szCs w:val="24"/>
+              </w:rPr>
+              <w:t xml:space="preserve"> (</w:t>
+            </w:r>
+            <w:r>
+              <w:rPr>
+                <w:rFonts w:cs="Times New Roman"/>
+                <w:szCs w:val="24"/>
+              </w:rPr>
+              <w:t>Acceso al mapa, se permite desplazarse con facilidad por este, seleccionar un punto en particular</w:t>
+            </w:r>
+            <w:r>
+              <w:rPr>
+                <w:rFonts w:cs="Times New Roman"/>
+                <w:szCs w:val="24"/>
+              </w:rPr>
+              <w:t>)</w:t>
             </w:r>
           </w:p>
         </w:tc>
         <w:tc>
           <w:tcPr>
-            <w:tcW w:w="1378" w:type="dxa"/>
+            <w:tcW w:w="1984" w:type="dxa"/>
             <w:shd w:val="clear" w:color="auto" w:fill="auto"/>
             <w:tcMar>
               <w:top w:w="100" w:type="dxa"/>
@@ -2718,13 +2945,41 @@
                 <w:rFonts w:cs="Times New Roman"/>
                 <w:szCs w:val="24"/>
               </w:rPr>
-              <w:t>Criterio C</w:t>
+              <w:t xml:space="preserve">Criterio </w:t>
+            </w:r>
+            <w:r>
+              <w:rPr>
+                <w:rFonts w:cs="Times New Roman"/>
+                <w:szCs w:val="24"/>
+              </w:rPr>
+              <w:t>C</w:t>
+            </w:r>
+            <w:r>
+              <w:rPr>
+                <w:rFonts w:cs="Times New Roman"/>
+                <w:szCs w:val="24"/>
+              </w:rPr>
+              <w:t xml:space="preserve"> (</w:t>
+            </w:r>
+            <w:r>
+              <w:rPr>
+                <w:rFonts w:cs="Times New Roman"/>
+                <w:szCs w:val="24"/>
+              </w:rPr>
+              <w:t>Severidad con el mundo real, la aplicación se parece lo más cercano a una aplicación de vuelos.</w:t>
+            </w:r>
+            <w:r>
+              <w:rPr>
+                <w:rFonts w:cs="Times New Roman"/>
+                <w:szCs w:val="24"/>
+              </w:rPr>
+              <w:t>)</w:t>
             </w:r>
           </w:p>
         </w:tc>
         <w:tc>
           <w:tcPr>
-            <w:tcW w:w="1378" w:type="dxa"/>
+            <w:tcW w:w="709" w:type="dxa"/>
             <w:shd w:val="clear" w:color="auto" w:fill="auto"/>
             <w:tcMar>
               <w:top w:w="100" w:type="dxa"/>
@@ -2762,7 +3017,7 @@
       <w:tr>
         <w:tc>
           <w:tcPr>
-            <w:tcW w:w="1378" w:type="dxa"/>
+            <w:tcW w:w="3261" w:type="dxa"/>
             <w:shd w:val="clear" w:color="auto" w:fill="auto"/>
             <w:tcMar>
               <w:top w:w="100" w:type="dxa"/>
@@ -2792,13 +3047,13 @@
                 <w:rFonts w:cs="Times New Roman"/>
                 <w:szCs w:val="24"/>
               </w:rPr>
-              <w:t>Idea 3</w:t>
+              <w:t>Un mapa que tenga todas las ciudades de destino en las que está registrado un vuelo así el usuario podrá consultar la ciudad de destino y el vuelo.</w:t>
             </w:r>
           </w:p>
         </w:tc>
         <w:tc>
           <w:tcPr>
-            <w:tcW w:w="1378" w:type="dxa"/>
+            <w:tcW w:w="1843" w:type="dxa"/>
             <w:shd w:val="clear" w:color="auto" w:fill="auto"/>
             <w:tcMar>
               <w:top w:w="100" w:type="dxa"/>
@@ -2834,7 +3089,7 @@
         </w:tc>
         <w:tc>
           <w:tcPr>
-            <w:tcW w:w="1378" w:type="dxa"/>
+            <w:tcW w:w="1985" w:type="dxa"/>
             <w:shd w:val="clear" w:color="auto" w:fill="auto"/>
             <w:tcMar>
               <w:top w:w="100" w:type="dxa"/>
@@ -2870,7 +3125,7 @@
         </w:tc>
         <w:tc>
           <w:tcPr>
-            <w:tcW w:w="1378" w:type="dxa"/>
+            <w:tcW w:w="1984" w:type="dxa"/>
             <w:shd w:val="clear" w:color="auto" w:fill="auto"/>
             <w:tcMar>
               <w:top w:w="100" w:type="dxa"/>
@@ -2906,7 +3161,7 @@
         </w:tc>
         <w:tc>
           <w:tcPr>
-            <w:tcW w:w="1378" w:type="dxa"/>
+            <w:tcW w:w="709" w:type="dxa"/>
             <w:shd w:val="clear" w:color="auto" w:fill="auto"/>
             <w:tcMar>
               <w:top w:w="100" w:type="dxa"/>
@@ -2944,7 +3199,7 @@
       <w:tr>
         <w:tc>
           <w:tcPr>
-            <w:tcW w:w="1378" w:type="dxa"/>
+            <w:tcW w:w="3261" w:type="dxa"/>
             <w:shd w:val="clear" w:color="auto" w:fill="auto"/>
             <w:tcMar>
               <w:top w:w="100" w:type="dxa"/>
@@ -2974,13 +3229,29 @@
                 <w:rFonts w:cs="Times New Roman"/>
                 <w:szCs w:val="24"/>
               </w:rPr>
-              <w:t>Idea 4</w:t>
+              <w:t xml:space="preserve">La librería de </w:t>
+            </w:r>
+            <w:proofErr w:type="spellStart"/>
+            <w:r>
+              <w:rPr>
+                <w:rFonts w:cs="Times New Roman"/>
+                <w:szCs w:val="24"/>
+              </w:rPr>
+              <w:t>GMaps</w:t>
+            </w:r>
+            <w:proofErr w:type="spellEnd"/>
+            <w:r>
+              <w:rPr>
+                <w:rFonts w:cs="Times New Roman"/>
+                <w:szCs w:val="24"/>
+              </w:rPr>
+              <w:t xml:space="preserve"> cuenta con diferentes funcionalidades, por lo que se piensa aprovechar de las mismas para: agregar y eliminar ubicaciones, trazar y/o unir rutas, cómo llegar a un punto, desde otro como origen, crear marcadores, entre otros.</w:t>
             </w:r>
           </w:p>
         </w:tc>
         <w:tc>
           <w:tcPr>
-            <w:tcW w:w="1378" w:type="dxa"/>
+            <w:tcW w:w="1843" w:type="dxa"/>
             <w:shd w:val="clear" w:color="auto" w:fill="auto"/>
             <w:tcMar>
               <w:top w:w="100" w:type="dxa"/>
@@ -3016,7 +3287,7 @@
         </w:tc>
         <w:tc>
           <w:tcPr>
-            <w:tcW w:w="1378" w:type="dxa"/>
+            <w:tcW w:w="1985" w:type="dxa"/>
             <w:shd w:val="clear" w:color="auto" w:fill="auto"/>
             <w:tcMar>
               <w:top w:w="100" w:type="dxa"/>
@@ -3052,7 +3323,7 @@
         </w:tc>
         <w:tc>
           <w:tcPr>
-            <w:tcW w:w="1378" w:type="dxa"/>
+            <w:tcW w:w="1984" w:type="dxa"/>
             <w:shd w:val="clear" w:color="auto" w:fill="auto"/>
             <w:tcMar>
               <w:top w:w="100" w:type="dxa"/>
@@ -3088,7 +3359,7 @@
         </w:tc>
         <w:tc>
           <w:tcPr>
-            <w:tcW w:w="1378" w:type="dxa"/>
+            <w:tcW w:w="709" w:type="dxa"/>
             <w:shd w:val="clear" w:color="auto" w:fill="auto"/>
             <w:tcMar>
               <w:top w:w="100" w:type="dxa"/>
@@ -3126,7 +3397,7 @@
       <w:tr>
         <w:tc>
           <w:tcPr>
-            <w:tcW w:w="1378" w:type="dxa"/>
+            <w:tcW w:w="3261" w:type="dxa"/>
             <w:shd w:val="clear" w:color="auto" w:fill="auto"/>
             <w:tcMar>
               <w:top w:w="100" w:type="dxa"/>
@@ -3156,13 +3427,31 @@
                 <w:rFonts w:cs="Times New Roman"/>
                 <w:szCs w:val="24"/>
               </w:rPr>
-              <w:t>Idea 5</w:t>
-            </w:r>
+              <w:t xml:space="preserve">La idea consiste en tener un mapa y que este contenga todas las ciudades disponibles, y al momento de dar </w:t>
+            </w:r>
+            <w:proofErr w:type="spellStart"/>
+            <w:r>
+              <w:rPr>
+                <w:rFonts w:cs="Times New Roman"/>
+                <w:szCs w:val="24"/>
+              </w:rPr>
+              <w:t>click</w:t>
+            </w:r>
+            <w:proofErr w:type="spellEnd"/>
+            <w:r>
+              <w:rPr>
+                <w:rFonts w:cs="Times New Roman"/>
+                <w:szCs w:val="24"/>
+              </w:rPr>
+              <w:t>, el usuario, se despliegue toda la información de los buenos disponibles y muestre una ruta a la otra ciudad que quiere viajar.</w:t>
+            </w:r>
+            <w:bookmarkStart w:id="17" w:name="_GoBack"/>
+            <w:bookmarkEnd w:id="17"/>
           </w:p>
         </w:tc>
         <w:tc>
           <w:tcPr>
-            <w:tcW w:w="1378" w:type="dxa"/>
+            <w:tcW w:w="1843" w:type="dxa"/>
             <w:shd w:val="clear" w:color="auto" w:fill="auto"/>
             <w:tcMar>
               <w:top w:w="100" w:type="dxa"/>
@@ -3198,7 +3487,7 @@
         </w:tc>
         <w:tc>
           <w:tcPr>
-            <w:tcW w:w="1378" w:type="dxa"/>
+            <w:tcW w:w="1985" w:type="dxa"/>
             <w:shd w:val="clear" w:color="auto" w:fill="auto"/>
             <w:tcMar>
               <w:top w:w="100" w:type="dxa"/>
@@ -3234,7 +3523,7 @@
         </w:tc>
         <w:tc>
           <w:tcPr>
-            <w:tcW w:w="1378" w:type="dxa"/>
+            <w:tcW w:w="1984" w:type="dxa"/>
             <w:shd w:val="clear" w:color="auto" w:fill="auto"/>
             <w:tcMar>
               <w:top w:w="100" w:type="dxa"/>
@@ -3270,7 +3559,7 @@
         </w:tc>
         <w:tc>
           <w:tcPr>
-            <w:tcW w:w="1378" w:type="dxa"/>
+            <w:tcW w:w="709" w:type="dxa"/>
             <w:shd w:val="clear" w:color="auto" w:fill="auto"/>
             <w:tcMar>
               <w:top w:w="100" w:type="dxa"/>
@@ -3332,6 +3621,7 @@
           <w:rFonts w:cs="Times New Roman"/>
           <w:szCs w:val="24"/>
         </w:rPr>
+        <w:lastRenderedPageBreak/>
         <w:tab/>
       </w:r>
       <w:r>
@@ -3416,8 +3706,8 @@
           <w:szCs w:val="24"/>
         </w:rPr>
       </w:pPr>
-      <w:bookmarkStart w:id="17" w:name="_xdbej3scrogu" w:colFirst="0" w:colLast="0"/>
-      <w:bookmarkEnd w:id="17"/>
+      <w:bookmarkStart w:id="18" w:name="_xdbej3scrogu" w:colFirst="0" w:colLast="0"/>
+      <w:bookmarkEnd w:id="18"/>
       <w:r>
         <w:rPr>
           <w:rFonts w:cs="Times New Roman"/>
@@ -3445,8 +3735,8 @@
           <w:szCs w:val="24"/>
         </w:rPr>
       </w:pPr>
-      <w:bookmarkStart w:id="18" w:name="_nzgi49ozzew7" w:colFirst="0" w:colLast="0"/>
-      <w:bookmarkEnd w:id="18"/>
+      <w:bookmarkStart w:id="19" w:name="_nzgi49ozzew7" w:colFirst="0" w:colLast="0"/>
+      <w:bookmarkEnd w:id="19"/>
       <w:r>
         <w:rPr>
           <w:rFonts w:cs="Times New Roman"/>
@@ -3527,8 +3817,8 @@
           <w:szCs w:val="24"/>
         </w:rPr>
       </w:pPr>
-      <w:bookmarkStart w:id="19" w:name="_r1sdp4drslh" w:colFirst="0" w:colLast="0"/>
-      <w:bookmarkEnd w:id="19"/>
+      <w:bookmarkStart w:id="20" w:name="_r1sdp4drslh" w:colFirst="0" w:colLast="0"/>
+      <w:bookmarkEnd w:id="20"/>
       <w:r>
         <w:rPr>
           <w:rFonts w:cs="Times New Roman"/>
@@ -3609,8 +3899,8 @@
           <w:szCs w:val="24"/>
         </w:rPr>
       </w:pPr>
-      <w:bookmarkStart w:id="20" w:name="_bo0wx0nj2xn4" w:colFirst="0" w:colLast="0"/>
-      <w:bookmarkEnd w:id="20"/>
+      <w:bookmarkStart w:id="21" w:name="_bo0wx0nj2xn4" w:colFirst="0" w:colLast="0"/>
+      <w:bookmarkEnd w:id="21"/>
       <w:r>
         <w:rPr>
           <w:rFonts w:cs="Times New Roman"/>
@@ -3684,8 +3974,6 @@
           <w:szCs w:val="24"/>
         </w:rPr>
       </w:pPr>
-      <w:bookmarkStart w:id="21" w:name="_GoBack"/>
-      <w:bookmarkEnd w:id="21"/>
     </w:p>
     <w:tbl>
       <w:tblPr>
@@ -4274,6 +4562,7 @@
           <w:rFonts w:cs="Times New Roman"/>
           <w:szCs w:val="24"/>
         </w:rPr>
+        <w:lastRenderedPageBreak/>
         <w:tab/>
         <w:t xml:space="preserve">Así concluimos que lo más acertado es la solución que aproveche todos los datos de </w:t>
       </w:r>
@@ -4416,7 +4705,7 @@
     </w:p>
     <w:p/>
     <w:sectPr>
-      <w:headerReference w:type="first" r:id="rId13"/>
+      <w:headerReference w:type="first" r:id="rId14"/>
       <w:pgSz w:w="11909" w:h="16834"/>
       <w:pgMar w:top="1418" w:right="1418" w:bottom="1418" w:left="1418" w:header="720" w:footer="720" w:gutter="0"/>
       <w:pgNumType w:start="1"/>
@@ -4557,6 +4846,48 @@
       </w:rPr>
       <w:tab/>
     </w:r>
+    <w:r>
+      <w:rPr>
+        <w:b/>
+      </w:rPr>
+      <w:tab/>
+    </w:r>
+    <w:r>
+      <w:rPr>
+        <w:b/>
+      </w:rPr>
+      <w:tab/>
+    </w:r>
+    <w:r>
+      <w:rPr>
+        <w:b/>
+      </w:rPr>
+      <w:tab/>
+    </w:r>
+    <w:r>
+      <w:rPr>
+        <w:b/>
+      </w:rPr>
+      <w:tab/>
+    </w:r>
+    <w:r>
+      <w:rPr>
+        <w:b/>
+      </w:rPr>
+      <w:tab/>
+    </w:r>
+    <w:r>
+      <w:rPr>
+        <w:b/>
+      </w:rPr>
+      <w:tab/>
+    </w:r>
+    <w:r>
+      <w:rPr>
+        <w:b/>
+      </w:rPr>
+      <w:tab/>
+    </w:r>
   </w:p>
   <w:p>
     <w:pPr>
@@ -5590,14 +5921,14 @@
   <w:abstractNum w:abstractNumId="9" w15:restartNumberingAfterBreak="0">
     <w:nsid w:val="3E9A4BA9"/>
     <w:multiLevelType w:val="multilevel"/>
-    <w:tmpl w:val="A162C69A"/>
+    <w:tmpl w:val="44A24F5A"/>
     <w:lvl w:ilvl="0">
       <w:start w:val="1"/>
       <w:numFmt w:val="decimal"/>
       <w:lvlText w:val="%1."/>
       <w:lvlJc w:val="left"/>
       <w:pPr>
-        <w:ind w:left="1440" w:hanging="360"/>
+        <w:ind w:left="720" w:hanging="360"/>
       </w:pPr>
       <w:rPr>
         <w:u w:val="none"/>
@@ -5605,13 +5936,14 @@
     </w:lvl>
     <w:lvl w:ilvl="1">
       <w:start w:val="1"/>
-      <w:numFmt w:val="lowerLetter"/>
-      <w:lvlText w:val="%2."/>
-      <w:lvlJc w:val="left"/>
-      <w:pPr>
-        <w:ind w:left="2160" w:hanging="360"/>
-      </w:pPr>
-      <w:rPr>
+      <w:numFmt w:val="bullet"/>
+      <w:lvlText w:val=""/>
+      <w:lvlJc w:val="left"/>
+      <w:pPr>
+        <w:ind w:left="1494" w:hanging="360"/>
+      </w:pPr>
+      <w:rPr>
+        <w:rFonts w:ascii="Symbol" w:hAnsi="Symbol" w:hint="default"/>
         <w:u w:val="none"/>
       </w:rPr>
     </w:lvl>
@@ -5621,7 +5953,7 @@
       <w:lvlText w:val="%3."/>
       <w:lvlJc w:val="right"/>
       <w:pPr>
-        <w:ind w:left="2880" w:hanging="360"/>
+        <w:ind w:left="2160" w:hanging="360"/>
       </w:pPr>
       <w:rPr>
         <w:u w:val="none"/>
@@ -5633,7 +5965,7 @@
       <w:lvlText w:val="%4."/>
       <w:lvlJc w:val="left"/>
       <w:pPr>
-        <w:ind w:left="3600" w:hanging="360"/>
+        <w:ind w:left="2880" w:hanging="360"/>
       </w:pPr>
       <w:rPr>
         <w:u w:val="none"/>
@@ -5645,7 +5977,7 @@
       <w:lvlText w:val="%5."/>
       <w:lvlJc w:val="left"/>
       <w:pPr>
-        <w:ind w:left="4320" w:hanging="360"/>
+        <w:ind w:left="3600" w:hanging="360"/>
       </w:pPr>
       <w:rPr>
         <w:u w:val="none"/>
@@ -5657,7 +5989,7 @@
       <w:lvlText w:val="%6."/>
       <w:lvlJc w:val="right"/>
       <w:pPr>
-        <w:ind w:left="5040" w:hanging="360"/>
+        <w:ind w:left="4320" w:hanging="360"/>
       </w:pPr>
       <w:rPr>
         <w:u w:val="none"/>
@@ -5669,7 +6001,7 @@
       <w:lvlText w:val="%7."/>
       <w:lvlJc w:val="left"/>
       <w:pPr>
-        <w:ind w:left="5760" w:hanging="360"/>
+        <w:ind w:left="5040" w:hanging="360"/>
       </w:pPr>
       <w:rPr>
         <w:u w:val="none"/>
@@ -5681,7 +6013,7 @@
       <w:lvlText w:val="%8."/>
       <w:lvlJc w:val="left"/>
       <w:pPr>
-        <w:ind w:left="6480" w:hanging="360"/>
+        <w:ind w:left="5760" w:hanging="360"/>
       </w:pPr>
       <w:rPr>
         <w:u w:val="none"/>
@@ -5693,7 +6025,7 @@
       <w:lvlText w:val="%9."/>
       <w:lvlJc w:val="right"/>
       <w:pPr>
-        <w:ind w:left="7200" w:hanging="360"/>
+        <w:ind w:left="6480" w:hanging="360"/>
       </w:pPr>
       <w:rPr>
         <w:u w:val="none"/>
@@ -6042,7 +6374,7 @@
   <w:abstractNum w:abstractNumId="13" w15:restartNumberingAfterBreak="0">
     <w:nsid w:val="4F165132"/>
     <w:multiLevelType w:val="multilevel"/>
-    <w:tmpl w:val="4BFC7A42"/>
+    <w:tmpl w:val="44A24F5A"/>
     <w:lvl w:ilvl="0">
       <w:start w:val="1"/>
       <w:numFmt w:val="decimal"/>
@@ -6057,13 +6389,14 @@
     </w:lvl>
     <w:lvl w:ilvl="1">
       <w:start w:val="1"/>
-      <w:numFmt w:val="lowerLetter"/>
-      <w:lvlText w:val="%2."/>
-      <w:lvlJc w:val="left"/>
-      <w:pPr>
-        <w:ind w:left="1440" w:hanging="360"/>
-      </w:pPr>
-      <w:rPr>
+      <w:numFmt w:val="bullet"/>
+      <w:lvlText w:val=""/>
+      <w:lvlJc w:val="left"/>
+      <w:pPr>
+        <w:ind w:left="1494" w:hanging="360"/>
+      </w:pPr>
+      <w:rPr>
+        <w:rFonts w:ascii="Symbol" w:hAnsi="Symbol" w:hint="default"/>
         <w:u w:val="none"/>
       </w:rPr>
     </w:lvl>
@@ -7451,6 +7784,25 @@
       <w:contextualSpacing/>
     </w:pPr>
   </w:style>
+  <w:style w:type="table" w:styleId="Tablaconcuadrcula">
+    <w:name w:val="Table Grid"/>
+    <w:basedOn w:val="Tablanormal"/>
+    <w:uiPriority w:val="39"/>
+    <w:rsid w:val="00DC4A3C"/>
+    <w:pPr>
+      <w:spacing w:line="240" w:lineRule="auto"/>
+    </w:pPr>
+    <w:tblPr>
+      <w:tblBorders>
+        <w:top w:val="single" w:sz="4" w:space="0" w:color="auto"/>
+        <w:left w:val="single" w:sz="4" w:space="0" w:color="auto"/>
+        <w:bottom w:val="single" w:sz="4" w:space="0" w:color="auto"/>
+        <w:right w:val="single" w:sz="4" w:space="0" w:color="auto"/>
+        <w:insideH w:val="single" w:sz="4" w:space="0" w:color="auto"/>
+        <w:insideV w:val="single" w:sz="4" w:space="0" w:color="auto"/>
+      </w:tblBorders>
+    </w:tblPr>
+  </w:style>
 </w:styles>
 </file>
 
@@ -7779,7 +8131,7 @@
 </file>
 
 <file path=customXml/itemProps1.xml><?xml version="1.0" encoding="utf-8"?>
-<ds:datastoreItem xmlns:ds="http://schemas.openxmlformats.org/officeDocument/2006/customXml" ds:itemID="{8EC4164D-D7AF-4E2F-96F3-D7FEBE5E09A3}">
+<ds:datastoreItem xmlns:ds="http://schemas.openxmlformats.org/officeDocument/2006/customXml" ds:itemID="{AF61733C-72BA-4311-A8B4-BD0DD1C859A0}">
   <ds:schemaRefs>
     <ds:schemaRef ds:uri="http://schemas.openxmlformats.org/officeDocument/2006/bibliography"/>
   </ds:schemaRefs>

</xml_diff>

<commit_message>
Se agregaron las citas al metodo
</commit_message>
<xml_diff>
--- a/docs/Metodo de la Ingenieria - GMaps.docx
+++ b/docs/Metodo de la Ingenieria - GMaps.docx
@@ -730,7 +730,23 @@
           <w:szCs w:val="24"/>
           <w:highlight w:val="white"/>
         </w:rPr>
-        <w:t>Espacio que se recorre o que se ha de recorrer para ir de un lugar a otro.(</w:t>
+        <w:t>Espacio que se recorre o que se ha de recorrer para ir de un lugar a otro.</w:t>
+      </w:r>
+      <w:r>
+        <w:rPr>
+          <w:rFonts w:cs="Times New Roman"/>
+          <w:szCs w:val="24"/>
+          <w:highlight w:val="white"/>
+        </w:rPr>
+        <w:t xml:space="preserve"> </w:t>
+      </w:r>
+      <w:r>
+        <w:rPr>
+          <w:rFonts w:cs="Times New Roman"/>
+          <w:szCs w:val="24"/>
+          <w:highlight w:val="white"/>
+        </w:rPr>
+        <w:t>(</w:t>
       </w:r>
       <w:hyperlink r:id="rId9">
         <w:r>
@@ -873,16 +889,14 @@
           <w:szCs w:val="24"/>
         </w:rPr>
       </w:pPr>
-      <w:proofErr w:type="spellStart"/>
       <w:r>
         <w:rPr>
           <w:rFonts w:cs="Times New Roman"/>
           <w:szCs w:val="24"/>
           <w:u w:val="single"/>
         </w:rPr>
-        <w:t>Aerolinea</w:t>
-      </w:r>
-      <w:proofErr w:type="spellEnd"/>
+        <w:t>Aerolínea</w:t>
+      </w:r>
       <w:r>
         <w:rPr>
           <w:rFonts w:cs="Times New Roman"/>
@@ -1191,6 +1205,7 @@
     </w:p>
     <w:p>
       <w:pPr>
+        <w:ind w:firstLine="720"/>
         <w:rPr>
           <w:rFonts w:cs="Times New Roman"/>
           <w:szCs w:val="24"/>
@@ -2331,21 +2346,7 @@
                 <w:rFonts w:cs="Times New Roman"/>
                 <w:szCs w:val="24"/>
               </w:rPr>
-              <w:t>Aprovechamiento</w:t>
-            </w:r>
-            <w:r>
-              <w:rPr>
-                <w:rFonts w:cs="Times New Roman"/>
-                <w:szCs w:val="24"/>
-              </w:rPr>
-              <w:t xml:space="preserve"> </w:t>
-            </w:r>
-            <w:r>
-              <w:rPr>
-                <w:rFonts w:cs="Times New Roman"/>
-                <w:szCs w:val="24"/>
-              </w:rPr>
-              <w:t xml:space="preserve">de la librería </w:t>
+              <w:t xml:space="preserve">Aprovechamiento de la librería </w:t>
             </w:r>
             <w:proofErr w:type="spellStart"/>
             <w:r>
@@ -2353,21 +2354,7 @@
                 <w:rFonts w:cs="Times New Roman"/>
                 <w:szCs w:val="24"/>
               </w:rPr>
-              <w:t>G</w:t>
-            </w:r>
-            <w:r>
-              <w:rPr>
-                <w:rFonts w:cs="Times New Roman"/>
-                <w:szCs w:val="24"/>
-              </w:rPr>
-              <w:t>m</w:t>
-            </w:r>
-            <w:r>
-              <w:rPr>
-                <w:rFonts w:cs="Times New Roman"/>
-                <w:szCs w:val="24"/>
-              </w:rPr>
-              <w:t>aps</w:t>
+              <w:t>Gmaps</w:t>
             </w:r>
             <w:proofErr w:type="spellEnd"/>
             <w:r>
@@ -2574,14 +2561,7 @@
                 <w:rFonts w:cs="Times New Roman"/>
                 <w:szCs w:val="24"/>
               </w:rPr>
-              <w:t xml:space="preserve"> </w:t>
-            </w:r>
-            <w:r>
-              <w:rPr>
-                <w:rFonts w:cs="Times New Roman"/>
-                <w:szCs w:val="24"/>
-              </w:rPr>
-              <w:t>Severidad con el mundo real, la aplicación se parece lo más cercano a una aplicación de vuelos.</w:t>
+              <w:t xml:space="preserve"> Severidad con el mundo real, la aplicación se parece lo más cercano a una aplicación de vuelos.</w:t>
             </w:r>
           </w:p>
         </w:tc>
@@ -3445,8 +3425,6 @@
               </w:rPr>
               <w:t>, el usuario, se despliegue toda la información de los buenos disponibles y muestre una ruta a la otra ciudad que quiere viajar.</w:t>
             </w:r>
-            <w:bookmarkStart w:id="17" w:name="_GoBack"/>
-            <w:bookmarkEnd w:id="17"/>
           </w:p>
         </w:tc>
         <w:tc>
@@ -3706,8 +3684,8 @@
           <w:szCs w:val="24"/>
         </w:rPr>
       </w:pPr>
-      <w:bookmarkStart w:id="18" w:name="_xdbej3scrogu" w:colFirst="0" w:colLast="0"/>
-      <w:bookmarkEnd w:id="18"/>
+      <w:bookmarkStart w:id="17" w:name="_xdbej3scrogu" w:colFirst="0" w:colLast="0"/>
+      <w:bookmarkEnd w:id="17"/>
       <w:r>
         <w:rPr>
           <w:rFonts w:cs="Times New Roman"/>
@@ -3723,231 +3701,426 @@
     </w:p>
     <w:p>
       <w:pPr>
-        <w:pStyle w:val="Ttulo2"/>
-        <w:numPr>
-          <w:ilvl w:val="1"/>
-          <w:numId w:val="7"/>
-        </w:numPr>
-        <w:spacing w:before="0" w:after="0"/>
-        <w:rPr>
-          <w:rFonts w:cs="Times New Roman"/>
-          <w:sz w:val="24"/>
-          <w:szCs w:val="24"/>
-        </w:rPr>
-      </w:pPr>
-      <w:bookmarkStart w:id="19" w:name="_nzgi49ozzew7" w:colFirst="0" w:colLast="0"/>
-      <w:bookmarkEnd w:id="19"/>
-      <w:r>
-        <w:rPr>
-          <w:rFonts w:cs="Times New Roman"/>
-          <w:sz w:val="24"/>
-          <w:szCs w:val="24"/>
-        </w:rPr>
-        <w:t>Criterio A: Aprovechamiento base de datos.</w:t>
-      </w:r>
-    </w:p>
-    <w:p>
-      <w:pPr>
-        <w:numPr>
-          <w:ilvl w:val="2"/>
-          <w:numId w:val="7"/>
-        </w:numPr>
-        <w:rPr>
-          <w:rFonts w:cs="Times New Roman"/>
-          <w:szCs w:val="24"/>
-        </w:rPr>
-      </w:pPr>
-      <w:r>
-        <w:rPr>
-          <w:rFonts w:cs="Times New Roman"/>
-          <w:szCs w:val="24"/>
-        </w:rPr>
-        <w:t>[1] Se utilizan ciertos datos de la base datos.</w:t>
-      </w:r>
-    </w:p>
-    <w:p>
-      <w:pPr>
-        <w:numPr>
-          <w:ilvl w:val="2"/>
-          <w:numId w:val="7"/>
-        </w:numPr>
-        <w:rPr>
-          <w:rFonts w:cs="Times New Roman"/>
-          <w:szCs w:val="24"/>
-        </w:rPr>
-      </w:pPr>
-      <w:r>
-        <w:rPr>
-          <w:rFonts w:cs="Times New Roman"/>
-          <w:szCs w:val="24"/>
-        </w:rPr>
-        <w:t>[2] Se utilizan todos los datos de la base de datos, pero no en conjunto.</w:t>
-      </w:r>
-    </w:p>
-    <w:p>
-      <w:pPr>
-        <w:numPr>
-          <w:ilvl w:val="2"/>
-          <w:numId w:val="7"/>
-        </w:numPr>
-        <w:rPr>
-          <w:rFonts w:cs="Times New Roman"/>
-          <w:szCs w:val="24"/>
-        </w:rPr>
-      </w:pPr>
-      <w:r>
-        <w:rPr>
-          <w:rFonts w:cs="Times New Roman"/>
-          <w:szCs w:val="24"/>
-        </w:rPr>
-        <w:t>[3] Se utilizan todos los datos de la base de datos en conjunto.</w:t>
-      </w:r>
-    </w:p>
-    <w:p>
-      <w:pPr>
-        <w:pStyle w:val="Ttulo2"/>
-        <w:numPr>
-          <w:ilvl w:val="1"/>
-          <w:numId w:val="7"/>
-        </w:numPr>
-        <w:spacing w:before="0" w:after="0"/>
-        <w:rPr>
-          <w:rFonts w:cs="Times New Roman"/>
-          <w:sz w:val="24"/>
-          <w:szCs w:val="24"/>
-        </w:rPr>
-      </w:pPr>
-      <w:bookmarkStart w:id="20" w:name="_r1sdp4drslh" w:colFirst="0" w:colLast="0"/>
-      <w:bookmarkEnd w:id="20"/>
-      <w:r>
-        <w:rPr>
-          <w:rFonts w:cs="Times New Roman"/>
-          <w:sz w:val="24"/>
-          <w:szCs w:val="24"/>
-        </w:rPr>
-        <w:t>Criterio B: Sentido de los datos.</w:t>
-      </w:r>
-    </w:p>
-    <w:p>
-      <w:pPr>
-        <w:numPr>
-          <w:ilvl w:val="2"/>
-          <w:numId w:val="7"/>
-        </w:numPr>
-        <w:rPr>
-          <w:rFonts w:cs="Times New Roman"/>
-          <w:szCs w:val="24"/>
-        </w:rPr>
-      </w:pPr>
-      <w:r>
-        <w:rPr>
-          <w:rFonts w:cs="Times New Roman"/>
-          <w:szCs w:val="24"/>
-        </w:rPr>
-        <w:t>[1] Los datos no brindan información significativa al usuario.</w:t>
-      </w:r>
-    </w:p>
-    <w:p>
-      <w:pPr>
-        <w:numPr>
-          <w:ilvl w:val="2"/>
-          <w:numId w:val="7"/>
-        </w:numPr>
-        <w:rPr>
-          <w:rFonts w:cs="Times New Roman"/>
-          <w:szCs w:val="24"/>
-        </w:rPr>
-      </w:pPr>
-      <w:r>
-        <w:rPr>
-          <w:rFonts w:cs="Times New Roman"/>
-          <w:szCs w:val="24"/>
-        </w:rPr>
-        <w:t>[2] Los datos representan algo para el usuario</w:t>
-      </w:r>
-    </w:p>
-    <w:p>
-      <w:pPr>
-        <w:numPr>
-          <w:ilvl w:val="2"/>
-          <w:numId w:val="7"/>
-        </w:numPr>
-        <w:rPr>
-          <w:rFonts w:cs="Times New Roman"/>
-          <w:szCs w:val="24"/>
-        </w:rPr>
-      </w:pPr>
-      <w:r>
-        <w:rPr>
-          <w:rFonts w:cs="Times New Roman"/>
-          <w:szCs w:val="24"/>
-        </w:rPr>
-        <w:t xml:space="preserve">[3] El usuario entiende en su totalidad los datos, sabe que es cada cosa y como se relaciona con la otra. </w:t>
-      </w:r>
-    </w:p>
-    <w:p>
-      <w:pPr>
-        <w:pStyle w:val="Ttulo2"/>
-        <w:numPr>
-          <w:ilvl w:val="1"/>
-          <w:numId w:val="7"/>
-        </w:numPr>
-        <w:spacing w:before="0" w:after="0"/>
-        <w:rPr>
-          <w:rFonts w:cs="Times New Roman"/>
-          <w:sz w:val="24"/>
-          <w:szCs w:val="24"/>
-        </w:rPr>
-      </w:pPr>
-      <w:bookmarkStart w:id="21" w:name="_bo0wx0nj2xn4" w:colFirst="0" w:colLast="0"/>
-      <w:bookmarkEnd w:id="21"/>
-      <w:r>
-        <w:rPr>
-          <w:rFonts w:cs="Times New Roman"/>
-          <w:sz w:val="24"/>
-          <w:szCs w:val="24"/>
-        </w:rPr>
-        <w:t>Criterio C: Actualidad de los datos.</w:t>
-      </w:r>
-    </w:p>
-    <w:p>
-      <w:pPr>
-        <w:numPr>
-          <w:ilvl w:val="2"/>
-          <w:numId w:val="7"/>
-        </w:numPr>
-        <w:rPr>
-          <w:rFonts w:cs="Times New Roman"/>
-          <w:szCs w:val="24"/>
-        </w:rPr>
-      </w:pPr>
-      <w:r>
-        <w:rPr>
-          <w:rFonts w:cs="Times New Roman"/>
-          <w:szCs w:val="24"/>
-        </w:rPr>
-        <w:t>[1] Los datos tienen una antigüedad superior a dos años.</w:t>
-      </w:r>
-    </w:p>
-    <w:p>
-      <w:pPr>
-        <w:numPr>
-          <w:ilvl w:val="2"/>
-          <w:numId w:val="7"/>
-        </w:numPr>
-        <w:rPr>
-          <w:rFonts w:cs="Times New Roman"/>
-          <w:szCs w:val="24"/>
-        </w:rPr>
-      </w:pPr>
-      <w:r>
-        <w:rPr>
-          <w:rFonts w:cs="Times New Roman"/>
-          <w:szCs w:val="24"/>
-        </w:rPr>
-        <w:t>[3] Los datos son de los últimos dos años</w:t>
-      </w:r>
-    </w:p>
+        <w:rPr>
+          <w:rFonts w:cs="Times New Roman"/>
+          <w:szCs w:val="24"/>
+          <w:u w:val="single"/>
+        </w:rPr>
+      </w:pPr>
+      <w:bookmarkStart w:id="18" w:name="_nzgi49ozzew7" w:colFirst="0" w:colLast="0"/>
+      <w:bookmarkEnd w:id="18"/>
+    </w:p>
+    <w:tbl>
+      <w:tblPr>
+        <w:tblStyle w:val="Tablaconcuadrcula"/>
+        <w:tblW w:w="10065" w:type="dxa"/>
+        <w:tblInd w:w="-998" w:type="dxa"/>
+        <w:tblLook w:val="04A0" w:firstRow="1" w:lastRow="0" w:firstColumn="1" w:lastColumn="0" w:noHBand="0" w:noVBand="1"/>
+      </w:tblPr>
+      <w:tblGrid>
+        <w:gridCol w:w="3260"/>
+        <w:gridCol w:w="5995"/>
+        <w:gridCol w:w="810"/>
+      </w:tblGrid>
+      <w:tr>
+        <w:tc>
+          <w:tcPr>
+            <w:tcW w:w="3261" w:type="dxa"/>
+          </w:tcPr>
+          <w:p>
+            <w:pPr>
+              <w:rPr>
+                <w:rFonts w:cs="Times New Roman"/>
+                <w:b/>
+                <w:bCs/>
+                <w:szCs w:val="24"/>
+              </w:rPr>
+            </w:pPr>
+            <w:r>
+              <w:rPr>
+                <w:rFonts w:cs="Times New Roman"/>
+                <w:b/>
+                <w:bCs/>
+                <w:szCs w:val="24"/>
+              </w:rPr>
+              <w:t xml:space="preserve">Criterio </w:t>
+            </w:r>
+          </w:p>
+        </w:tc>
+        <w:tc>
+          <w:tcPr>
+            <w:tcW w:w="5997" w:type="dxa"/>
+          </w:tcPr>
+          <w:p>
+            <w:pPr>
+              <w:rPr>
+                <w:rFonts w:cs="Times New Roman"/>
+                <w:b/>
+                <w:bCs/>
+                <w:szCs w:val="24"/>
+              </w:rPr>
+            </w:pPr>
+            <w:r>
+              <w:rPr>
+                <w:rFonts w:cs="Times New Roman"/>
+                <w:b/>
+                <w:bCs/>
+                <w:szCs w:val="24"/>
+              </w:rPr>
+              <w:t>Calificación</w:t>
+            </w:r>
+          </w:p>
+        </w:tc>
+        <w:tc>
+          <w:tcPr>
+            <w:tcW w:w="807" w:type="dxa"/>
+          </w:tcPr>
+          <w:p>
+            <w:pPr>
+              <w:rPr>
+                <w:rFonts w:cs="Times New Roman"/>
+                <w:b/>
+                <w:bCs/>
+                <w:szCs w:val="24"/>
+              </w:rPr>
+            </w:pPr>
+            <w:r>
+              <w:rPr>
+                <w:rFonts w:cs="Times New Roman"/>
+                <w:b/>
+                <w:bCs/>
+                <w:szCs w:val="24"/>
+              </w:rPr>
+              <w:t>Valor</w:t>
+            </w:r>
+          </w:p>
+        </w:tc>
+      </w:tr>
+      <w:tr>
+        <w:tc>
+          <w:tcPr>
+            <w:tcW w:w="3261" w:type="dxa"/>
+          </w:tcPr>
+          <w:p>
+            <w:pPr>
+              <w:pStyle w:val="Ttulo2"/>
+              <w:spacing w:before="0" w:after="0"/>
+              <w:rPr>
+                <w:rFonts w:cs="Times New Roman"/>
+                <w:sz w:val="24"/>
+                <w:szCs w:val="24"/>
+              </w:rPr>
+            </w:pPr>
+            <w:r>
+              <w:rPr>
+                <w:rFonts w:cs="Times New Roman"/>
+                <w:sz w:val="24"/>
+                <w:szCs w:val="24"/>
+              </w:rPr>
+              <w:t>Aprove</w:t>
+            </w:r>
+            <w:r>
+              <w:rPr>
+                <w:rFonts w:cs="Times New Roman"/>
+                <w:sz w:val="24"/>
+                <w:szCs w:val="24"/>
+              </w:rPr>
+              <w:t>c</w:t>
+            </w:r>
+            <w:r>
+              <w:rPr>
+                <w:rFonts w:cs="Times New Roman"/>
+                <w:sz w:val="24"/>
+                <w:szCs w:val="24"/>
+              </w:rPr>
+              <w:t>hamiento base de datos.</w:t>
+            </w:r>
+          </w:p>
+        </w:tc>
+        <w:tc>
+          <w:tcPr>
+            <w:tcW w:w="5997" w:type="dxa"/>
+          </w:tcPr>
+          <w:p>
+            <w:pPr>
+              <w:rPr>
+                <w:rFonts w:cs="Times New Roman"/>
+                <w:szCs w:val="24"/>
+              </w:rPr>
+            </w:pPr>
+            <w:r>
+              <w:rPr>
+                <w:rFonts w:cs="Times New Roman"/>
+                <w:szCs w:val="24"/>
+              </w:rPr>
+              <w:t>[1] Se utilizan ciertos datos de la base datos</w:t>
+            </w:r>
+            <w:r>
+              <w:rPr>
+                <w:rFonts w:cs="Times New Roman"/>
+                <w:szCs w:val="24"/>
+              </w:rPr>
+              <w:t xml:space="preserve">, </w:t>
+            </w:r>
+            <w:r>
+              <w:rPr>
+                <w:rFonts w:cs="Times New Roman"/>
+                <w:szCs w:val="24"/>
+              </w:rPr>
+              <w:t>[2] Se utilizan todos los datos de la base de datos, pero no en conjunto</w:t>
+            </w:r>
+            <w:r>
+              <w:rPr>
+                <w:rFonts w:cs="Times New Roman"/>
+                <w:szCs w:val="24"/>
+              </w:rPr>
+              <w:t>,</w:t>
+            </w:r>
+            <w:r>
+              <w:rPr>
+                <w:rFonts w:cs="Times New Roman"/>
+                <w:szCs w:val="24"/>
+              </w:rPr>
+              <w:t>[3] Se utilizan todos los datos de la base de datos en conjunto.</w:t>
+            </w:r>
+          </w:p>
+          <w:p>
+            <w:pPr>
+              <w:rPr>
+                <w:rFonts w:cs="Times New Roman"/>
+                <w:szCs w:val="24"/>
+              </w:rPr>
+            </w:pPr>
+          </w:p>
+        </w:tc>
+        <w:tc>
+          <w:tcPr>
+            <w:tcW w:w="807" w:type="dxa"/>
+          </w:tcPr>
+          <w:p>
+            <w:pPr>
+              <w:rPr>
+                <w:rFonts w:cs="Times New Roman"/>
+                <w:szCs w:val="24"/>
+              </w:rPr>
+            </w:pPr>
+            <w:r>
+              <w:rPr>
+                <w:rFonts w:cs="Times New Roman"/>
+                <w:szCs w:val="24"/>
+              </w:rPr>
+              <w:t>35%</w:t>
+            </w:r>
+          </w:p>
+        </w:tc>
+      </w:tr>
+      <w:tr>
+        <w:tc>
+          <w:tcPr>
+            <w:tcW w:w="3261" w:type="dxa"/>
+          </w:tcPr>
+          <w:p>
+            <w:pPr>
+              <w:rPr>
+                <w:rFonts w:cs="Times New Roman"/>
+                <w:szCs w:val="24"/>
+              </w:rPr>
+            </w:pPr>
+            <w:r>
+              <w:rPr>
+                <w:rFonts w:cs="Times New Roman"/>
+                <w:szCs w:val="24"/>
+              </w:rPr>
+              <w:t>Sentido de los datos.</w:t>
+            </w:r>
+          </w:p>
+        </w:tc>
+        <w:tc>
+          <w:tcPr>
+            <w:tcW w:w="5997" w:type="dxa"/>
+          </w:tcPr>
+          <w:p>
+            <w:pPr>
+              <w:rPr>
+                <w:rFonts w:cs="Times New Roman"/>
+                <w:szCs w:val="24"/>
+              </w:rPr>
+            </w:pPr>
+            <w:r>
+              <w:rPr>
+                <w:rFonts w:cs="Times New Roman"/>
+                <w:szCs w:val="24"/>
+              </w:rPr>
+              <w:t>[1] Los datos no brindan información significativa al usuario</w:t>
+            </w:r>
+            <w:r>
+              <w:rPr>
+                <w:rFonts w:cs="Times New Roman"/>
+                <w:szCs w:val="24"/>
+              </w:rPr>
+              <w:t xml:space="preserve">, </w:t>
+            </w:r>
+            <w:r>
+              <w:rPr>
+                <w:rFonts w:cs="Times New Roman"/>
+                <w:szCs w:val="24"/>
+              </w:rPr>
+              <w:t>[2] Los datos representan algo para el usuario</w:t>
+            </w:r>
+            <w:r>
+              <w:rPr>
+                <w:rFonts w:cs="Times New Roman"/>
+                <w:szCs w:val="24"/>
+              </w:rPr>
+              <w:t xml:space="preserve">, </w:t>
+            </w:r>
+            <w:r>
+              <w:rPr>
+                <w:rFonts w:cs="Times New Roman"/>
+                <w:szCs w:val="24"/>
+              </w:rPr>
+              <w:t>[3] El usuario entiende en su totalidad los datos, sabe que es cada cosa y como se relaciona con la otra.</w:t>
+            </w:r>
+          </w:p>
+        </w:tc>
+        <w:tc>
+          <w:tcPr>
+            <w:tcW w:w="807" w:type="dxa"/>
+          </w:tcPr>
+          <w:p>
+            <w:pPr>
+              <w:rPr>
+                <w:rFonts w:cs="Times New Roman"/>
+                <w:szCs w:val="24"/>
+              </w:rPr>
+            </w:pPr>
+            <w:r>
+              <w:rPr>
+                <w:rFonts w:cs="Times New Roman"/>
+                <w:szCs w:val="24"/>
+              </w:rPr>
+              <w:t>45%</w:t>
+            </w:r>
+          </w:p>
+        </w:tc>
+      </w:tr>
+      <w:tr>
+        <w:tc>
+          <w:tcPr>
+            <w:tcW w:w="3261" w:type="dxa"/>
+          </w:tcPr>
+          <w:p>
+            <w:pPr>
+              <w:rPr>
+                <w:rFonts w:cs="Times New Roman"/>
+                <w:szCs w:val="24"/>
+              </w:rPr>
+            </w:pPr>
+            <w:r>
+              <w:rPr>
+                <w:rFonts w:cs="Times New Roman"/>
+                <w:szCs w:val="24"/>
+              </w:rPr>
+              <w:t>Actualidad de los datos.</w:t>
+            </w:r>
+          </w:p>
+        </w:tc>
+        <w:tc>
+          <w:tcPr>
+            <w:tcW w:w="5997" w:type="dxa"/>
+          </w:tcPr>
+          <w:p>
+            <w:pPr>
+              <w:rPr>
+                <w:rFonts w:cs="Times New Roman"/>
+                <w:szCs w:val="24"/>
+              </w:rPr>
+            </w:pPr>
+            <w:r>
+              <w:rPr>
+                <w:rFonts w:cs="Times New Roman"/>
+                <w:szCs w:val="24"/>
+              </w:rPr>
+              <w:t>[1] Los datos tienen una antigüedad superior a dos años</w:t>
+            </w:r>
+            <w:r>
+              <w:rPr>
+                <w:rFonts w:cs="Times New Roman"/>
+                <w:szCs w:val="24"/>
+              </w:rPr>
+              <w:t xml:space="preserve">, </w:t>
+            </w:r>
+            <w:r>
+              <w:rPr>
+                <w:rFonts w:cs="Times New Roman"/>
+                <w:szCs w:val="24"/>
+              </w:rPr>
+              <w:t>[3] Los datos son de los últimos dos años</w:t>
+            </w:r>
+          </w:p>
+        </w:tc>
+        <w:tc>
+          <w:tcPr>
+            <w:tcW w:w="807" w:type="dxa"/>
+          </w:tcPr>
+          <w:p>
+            <w:pPr>
+              <w:rPr>
+                <w:rFonts w:cs="Times New Roman"/>
+                <w:szCs w:val="24"/>
+              </w:rPr>
+            </w:pPr>
+            <w:r>
+              <w:rPr>
+                <w:rFonts w:cs="Times New Roman"/>
+                <w:szCs w:val="24"/>
+              </w:rPr>
+              <w:t>20%</w:t>
+            </w:r>
+          </w:p>
+        </w:tc>
+      </w:tr>
+      <w:tr>
+        <w:tc>
+          <w:tcPr>
+            <w:tcW w:w="9255" w:type="dxa"/>
+            <w:gridSpan w:val="2"/>
+          </w:tcPr>
+          <w:p>
+            <w:pPr>
+              <w:rPr>
+                <w:rFonts w:cs="Times New Roman"/>
+                <w:b/>
+                <w:bCs/>
+                <w:szCs w:val="24"/>
+              </w:rPr>
+            </w:pPr>
+            <w:r>
+              <w:rPr>
+                <w:rFonts w:cs="Times New Roman"/>
+                <w:b/>
+                <w:bCs/>
+                <w:szCs w:val="24"/>
+              </w:rPr>
+              <w:t xml:space="preserve">                                                                                                                                           Valor</w:t>
+            </w:r>
+          </w:p>
+        </w:tc>
+        <w:tc>
+          <w:tcPr>
+            <w:tcW w:w="810" w:type="dxa"/>
+          </w:tcPr>
+          <w:p>
+            <w:pPr>
+              <w:rPr>
+                <w:rFonts w:cs="Times New Roman"/>
+                <w:szCs w:val="24"/>
+              </w:rPr>
+            </w:pPr>
+          </w:p>
+        </w:tc>
+      </w:tr>
+    </w:tbl>
     <w:p>
       <w:pPr>
         <w:ind w:left="2160"/>
@@ -3965,6 +4138,91 @@
           <w:szCs w:val="24"/>
         </w:rPr>
       </w:pPr>
+    </w:p>
+    <w:p>
+      <w:pPr>
+        <w:ind w:left="2160"/>
+        <w:rPr>
+          <w:rFonts w:cs="Times New Roman"/>
+          <w:szCs w:val="24"/>
+        </w:rPr>
+      </w:pPr>
+    </w:p>
+    <w:p>
+      <w:pPr>
+        <w:ind w:left="2160"/>
+        <w:rPr>
+          <w:rFonts w:cs="Times New Roman"/>
+          <w:szCs w:val="24"/>
+        </w:rPr>
+      </w:pPr>
+    </w:p>
+    <w:p>
+      <w:pPr>
+        <w:ind w:left="2160"/>
+        <w:rPr>
+          <w:rFonts w:cs="Times New Roman"/>
+          <w:szCs w:val="24"/>
+        </w:rPr>
+      </w:pPr>
+    </w:p>
+    <w:p>
+      <w:pPr>
+        <w:ind w:left="2160"/>
+        <w:rPr>
+          <w:rFonts w:cs="Times New Roman"/>
+          <w:szCs w:val="24"/>
+        </w:rPr>
+      </w:pPr>
+      <w:r>
+        <w:rPr>
+          <w:rFonts w:cs="Times New Roman"/>
+          <w:szCs w:val="24"/>
+        </w:rPr>
+        <w:tab/>
+      </w:r>
+      <w:r>
+        <w:rPr>
+          <w:rFonts w:cs="Times New Roman"/>
+          <w:szCs w:val="24"/>
+        </w:rPr>
+        <w:tab/>
+      </w:r>
+      <w:r>
+        <w:rPr>
+          <w:rFonts w:cs="Times New Roman"/>
+          <w:szCs w:val="24"/>
+        </w:rPr>
+        <w:tab/>
+      </w:r>
+      <w:r>
+        <w:rPr>
+          <w:rFonts w:cs="Times New Roman"/>
+          <w:szCs w:val="24"/>
+        </w:rPr>
+        <w:tab/>
+      </w:r>
+      <w:r>
+        <w:rPr>
+          <w:rFonts w:cs="Times New Roman"/>
+          <w:szCs w:val="24"/>
+        </w:rPr>
+        <w:tab/>
+      </w:r>
+      <w:r>
+        <w:rPr>
+          <w:rFonts w:cs="Times New Roman"/>
+          <w:szCs w:val="24"/>
+        </w:rPr>
+        <w:tab/>
+      </w:r>
+      <w:r>
+        <w:rPr>
+          <w:rFonts w:cs="Times New Roman"/>
+          <w:szCs w:val="24"/>
+        </w:rPr>
+        <w:tab/>
+      </w:r>
     </w:p>
     <w:p>
       <w:pPr>
@@ -3978,8 +4236,8 @@
     <w:tbl>
       <w:tblPr>
         <w:tblStyle w:val="a0"/>
-        <w:tblW w:w="6892" w:type="dxa"/>
-        <w:tblInd w:w="2260" w:type="dxa"/>
+        <w:tblW w:w="9729" w:type="dxa"/>
+        <w:tblInd w:w="-577" w:type="dxa"/>
         <w:tblBorders>
           <w:top w:val="single" w:sz="8" w:space="0" w:color="000000"/>
           <w:left w:val="single" w:sz="8" w:space="0" w:color="000000"/>
@@ -3992,7 +4250,7 @@
         <w:tblLook w:val="0600" w:firstRow="0" w:lastRow="0" w:firstColumn="0" w:lastColumn="0" w:noHBand="1" w:noVBand="1"/>
       </w:tblPr>
       <w:tblGrid>
-        <w:gridCol w:w="1379"/>
+        <w:gridCol w:w="4216"/>
         <w:gridCol w:w="1379"/>
         <w:gridCol w:w="1378"/>
         <w:gridCol w:w="1378"/>
@@ -4001,7 +4259,7 @@
       <w:tr>
         <w:tc>
           <w:tcPr>
-            <w:tcW w:w="1378" w:type="dxa"/>
+            <w:tcW w:w="4216" w:type="dxa"/>
             <w:shd w:val="clear" w:color="auto" w:fill="auto"/>
             <w:tcMar>
               <w:top w:w="100" w:type="dxa"/>
@@ -4026,6 +4284,56 @@
                 <w:szCs w:val="24"/>
               </w:rPr>
             </w:pPr>
+          </w:p>
+        </w:tc>
+        <w:tc>
+          <w:tcPr>
+            <w:tcW w:w="1379" w:type="dxa"/>
+            <w:shd w:val="clear" w:color="auto" w:fill="auto"/>
+            <w:tcMar>
+              <w:top w:w="100" w:type="dxa"/>
+              <w:left w:w="100" w:type="dxa"/>
+              <w:bottom w:w="100" w:type="dxa"/>
+              <w:right w:w="100" w:type="dxa"/>
+            </w:tcMar>
+          </w:tcPr>
+          <w:p>
+            <w:pPr>
+              <w:widowControl w:val="0"/>
+              <w:pBdr>
+                <w:top w:val="nil"/>
+                <w:left w:val="nil"/>
+                <w:bottom w:val="nil"/>
+                <w:right w:val="nil"/>
+                <w:between w:val="nil"/>
+              </w:pBdr>
+              <w:spacing w:line="240" w:lineRule="auto"/>
+              <w:rPr>
+                <w:rFonts w:cs="Times New Roman"/>
+                <w:szCs w:val="24"/>
+              </w:rPr>
+            </w:pPr>
+            <w:r>
+              <w:rPr>
+                <w:rFonts w:cs="Times New Roman"/>
+                <w:szCs w:val="24"/>
+              </w:rPr>
+              <w:t>Aprove</w:t>
+            </w:r>
+            <w:r>
+              <w:rPr>
+                <w:rFonts w:cs="Times New Roman"/>
+                <w:szCs w:val="24"/>
+              </w:rPr>
+              <w:t>c</w:t>
+            </w:r>
+            <w:r>
+              <w:rPr>
+                <w:rFonts w:cs="Times New Roman"/>
+                <w:szCs w:val="24"/>
+              </w:rPr>
+              <w:t>hamiento base de datos.</w:t>
+            </w:r>
           </w:p>
         </w:tc>
         <w:tc>
@@ -4060,7 +4368,14 @@
                 <w:rFonts w:cs="Times New Roman"/>
                 <w:szCs w:val="24"/>
               </w:rPr>
-              <w:t>Criterio A</w:t>
+              <w:t xml:space="preserve">Criterio </w:t>
+            </w:r>
+            <w:r>
+              <w:rPr>
+                <w:rFonts w:cs="Times New Roman"/>
+                <w:szCs w:val="24"/>
+              </w:rPr>
+              <w:t>Sentido de los datos.</w:t>
             </w:r>
           </w:p>
         </w:tc>
@@ -4096,7 +4411,7 @@
                 <w:rFonts w:cs="Times New Roman"/>
                 <w:szCs w:val="24"/>
               </w:rPr>
-              <w:t>Criterio B</w:t>
+              <w:t>Actualidad de los datos</w:t>
             </w:r>
           </w:p>
         </w:tc>
@@ -4132,7 +4447,105 @@
                 <w:rFonts w:cs="Times New Roman"/>
                 <w:szCs w:val="24"/>
               </w:rPr>
-              <w:t>Criterio C</w:t>
+              <w:t>Total</w:t>
+            </w:r>
+          </w:p>
+        </w:tc>
+      </w:tr>
+      <w:tr>
+        <w:tc>
+          <w:tcPr>
+            <w:tcW w:w="4216" w:type="dxa"/>
+            <w:shd w:val="clear" w:color="auto" w:fill="auto"/>
+            <w:tcMar>
+              <w:top w:w="100" w:type="dxa"/>
+              <w:left w:w="100" w:type="dxa"/>
+              <w:bottom w:w="100" w:type="dxa"/>
+              <w:right w:w="100" w:type="dxa"/>
+            </w:tcMar>
+          </w:tcPr>
+          <w:p>
+            <w:pPr>
+              <w:rPr>
+                <w:rFonts w:cs="Times New Roman"/>
+                <w:szCs w:val="24"/>
+              </w:rPr>
+            </w:pPr>
+            <w:r>
+              <w:rPr>
+                <w:rFonts w:cs="Times New Roman"/>
+                <w:szCs w:val="24"/>
+              </w:rPr>
+              <w:t xml:space="preserve">Tener un mapa con todas las ciudades esto se logra con las coordenadas que nos brinda la base de datos, el usuario podrá dar </w:t>
+            </w:r>
+            <w:proofErr w:type="spellStart"/>
+            <w:r>
+              <w:rPr>
+                <w:rFonts w:cs="Times New Roman"/>
+                <w:szCs w:val="24"/>
+              </w:rPr>
+              <w:t>click</w:t>
+            </w:r>
+            <w:proofErr w:type="spellEnd"/>
+            <w:r>
+              <w:rPr>
+                <w:rFonts w:cs="Times New Roman"/>
+                <w:szCs w:val="24"/>
+              </w:rPr>
+              <w:t xml:space="preserve"> en una ciudad en específico y verá la totalidad de vuelos.</w:t>
+            </w:r>
+          </w:p>
+          <w:p>
+            <w:pPr>
+              <w:widowControl w:val="0"/>
+              <w:pBdr>
+                <w:top w:val="nil"/>
+                <w:left w:val="nil"/>
+                <w:bottom w:val="nil"/>
+                <w:right w:val="nil"/>
+                <w:between w:val="nil"/>
+              </w:pBdr>
+              <w:spacing w:line="240" w:lineRule="auto"/>
+              <w:rPr>
+                <w:rFonts w:cs="Times New Roman"/>
+                <w:szCs w:val="24"/>
+              </w:rPr>
+            </w:pPr>
+          </w:p>
+        </w:tc>
+        <w:tc>
+          <w:tcPr>
+            <w:tcW w:w="1379" w:type="dxa"/>
+            <w:shd w:val="clear" w:color="auto" w:fill="auto"/>
+            <w:tcMar>
+              <w:top w:w="100" w:type="dxa"/>
+              <w:left w:w="100" w:type="dxa"/>
+              <w:bottom w:w="100" w:type="dxa"/>
+              <w:right w:w="100" w:type="dxa"/>
+            </w:tcMar>
+          </w:tcPr>
+          <w:p>
+            <w:pPr>
+              <w:widowControl w:val="0"/>
+              <w:pBdr>
+                <w:top w:val="nil"/>
+                <w:left w:val="nil"/>
+                <w:bottom w:val="nil"/>
+                <w:right w:val="nil"/>
+                <w:between w:val="nil"/>
+              </w:pBdr>
+              <w:spacing w:line="240" w:lineRule="auto"/>
+              <w:rPr>
+                <w:rFonts w:cs="Times New Roman"/>
+                <w:szCs w:val="24"/>
+              </w:rPr>
+            </w:pPr>
+            <w:r>
+              <w:rPr>
+                <w:rFonts w:cs="Times New Roman"/>
+                <w:szCs w:val="24"/>
+              </w:rPr>
+              <w:t>3</w:t>
             </w:r>
           </w:p>
         </w:tc>
@@ -4168,45 +4581,7 @@
                 <w:rFonts w:cs="Times New Roman"/>
                 <w:szCs w:val="24"/>
               </w:rPr>
-              <w:t>Total</w:t>
-            </w:r>
-          </w:p>
-        </w:tc>
-      </w:tr>
-      <w:tr>
-        <w:tc>
-          <w:tcPr>
-            <w:tcW w:w="1378" w:type="dxa"/>
-            <w:shd w:val="clear" w:color="auto" w:fill="auto"/>
-            <w:tcMar>
-              <w:top w:w="100" w:type="dxa"/>
-              <w:left w:w="100" w:type="dxa"/>
-              <w:bottom w:w="100" w:type="dxa"/>
-              <w:right w:w="100" w:type="dxa"/>
-            </w:tcMar>
-          </w:tcPr>
-          <w:p>
-            <w:pPr>
-              <w:widowControl w:val="0"/>
-              <w:pBdr>
-                <w:top w:val="nil"/>
-                <w:left w:val="nil"/>
-                <w:bottom w:val="nil"/>
-                <w:right w:val="nil"/>
-                <w:between w:val="nil"/>
-              </w:pBdr>
-              <w:spacing w:line="240" w:lineRule="auto"/>
-              <w:rPr>
-                <w:rFonts w:cs="Times New Roman"/>
-                <w:szCs w:val="24"/>
-              </w:rPr>
-            </w:pPr>
-            <w:r>
-              <w:rPr>
-                <w:rFonts w:cs="Times New Roman"/>
-                <w:szCs w:val="24"/>
-              </w:rPr>
-              <w:t>Idea 4</w:t>
+              <w:t>3</w:t>
             </w:r>
           </w:p>
         </w:tc>
@@ -4242,7 +4617,7 @@
                 <w:rFonts w:cs="Times New Roman"/>
                 <w:szCs w:val="24"/>
               </w:rPr>
-              <w:t>3</w:t>
+              <w:t>1</w:t>
             </w:r>
           </w:p>
         </w:tc>
@@ -4278,7 +4653,81 @@
                 <w:rFonts w:cs="Times New Roman"/>
                 <w:szCs w:val="24"/>
               </w:rPr>
-              <w:t>3</w:t>
+              <w:t>7</w:t>
+            </w:r>
+          </w:p>
+        </w:tc>
+      </w:tr>
+      <w:tr>
+        <w:tc>
+          <w:tcPr>
+            <w:tcW w:w="4216" w:type="dxa"/>
+            <w:shd w:val="clear" w:color="auto" w:fill="auto"/>
+            <w:tcMar>
+              <w:top w:w="100" w:type="dxa"/>
+              <w:left w:w="100" w:type="dxa"/>
+              <w:bottom w:w="100" w:type="dxa"/>
+              <w:right w:w="100" w:type="dxa"/>
+            </w:tcMar>
+          </w:tcPr>
+          <w:p>
+            <w:pPr>
+              <w:widowControl w:val="0"/>
+              <w:pBdr>
+                <w:top w:val="nil"/>
+                <w:left w:val="nil"/>
+                <w:bottom w:val="nil"/>
+                <w:right w:val="nil"/>
+                <w:between w:val="nil"/>
+              </w:pBdr>
+              <w:spacing w:line="360" w:lineRule="auto"/>
+              <w:rPr>
+                <w:rFonts w:cs="Times New Roman"/>
+                <w:szCs w:val="24"/>
+              </w:rPr>
+            </w:pPr>
+            <w:r>
+              <w:rPr>
+                <w:rFonts w:cs="Times New Roman"/>
+                <w:szCs w:val="24"/>
+              </w:rPr>
+              <w:t>Por todos los ítems que cuenta la base de datos filtrar estos con criterios establecidos con anterioridad</w:t>
+            </w:r>
+          </w:p>
+        </w:tc>
+        <w:tc>
+          <w:tcPr>
+            <w:tcW w:w="1379" w:type="dxa"/>
+            <w:shd w:val="clear" w:color="auto" w:fill="auto"/>
+            <w:tcMar>
+              <w:top w:w="100" w:type="dxa"/>
+              <w:left w:w="100" w:type="dxa"/>
+              <w:bottom w:w="100" w:type="dxa"/>
+              <w:right w:w="100" w:type="dxa"/>
+            </w:tcMar>
+          </w:tcPr>
+          <w:p>
+            <w:pPr>
+              <w:widowControl w:val="0"/>
+              <w:pBdr>
+                <w:top w:val="nil"/>
+                <w:left w:val="nil"/>
+                <w:bottom w:val="nil"/>
+                <w:right w:val="nil"/>
+                <w:between w:val="nil"/>
+              </w:pBdr>
+              <w:spacing w:line="240" w:lineRule="auto"/>
+              <w:rPr>
+                <w:rFonts w:cs="Times New Roman"/>
+                <w:szCs w:val="24"/>
+              </w:rPr>
+            </w:pPr>
+            <w:r>
+              <w:rPr>
+                <w:rFonts w:cs="Times New Roman"/>
+                <w:szCs w:val="24"/>
+              </w:rPr>
+              <w:t>2</w:t>
             </w:r>
           </w:p>
         </w:tc>
@@ -4314,7 +4763,7 @@
                 <w:rFonts w:cs="Times New Roman"/>
                 <w:szCs w:val="24"/>
               </w:rPr>
-              <w:t>1</w:t>
+              <w:t>2</w:t>
             </w:r>
           </w:p>
         </w:tc>
@@ -4350,45 +4799,7 @@
                 <w:rFonts w:cs="Times New Roman"/>
                 <w:szCs w:val="24"/>
               </w:rPr>
-              <w:t>7</w:t>
-            </w:r>
-          </w:p>
-        </w:tc>
-      </w:tr>
-      <w:tr>
-        <w:tc>
-          <w:tcPr>
-            <w:tcW w:w="1378" w:type="dxa"/>
-            <w:shd w:val="clear" w:color="auto" w:fill="auto"/>
-            <w:tcMar>
-              <w:top w:w="100" w:type="dxa"/>
-              <w:left w:w="100" w:type="dxa"/>
-              <w:bottom w:w="100" w:type="dxa"/>
-              <w:right w:w="100" w:type="dxa"/>
-            </w:tcMar>
-          </w:tcPr>
-          <w:p>
-            <w:pPr>
-              <w:widowControl w:val="0"/>
-              <w:pBdr>
-                <w:top w:val="nil"/>
-                <w:left w:val="nil"/>
-                <w:bottom w:val="nil"/>
-                <w:right w:val="nil"/>
-                <w:between w:val="nil"/>
-              </w:pBdr>
-              <w:spacing w:line="240" w:lineRule="auto"/>
-              <w:rPr>
-                <w:rFonts w:cs="Times New Roman"/>
-                <w:szCs w:val="24"/>
-              </w:rPr>
-            </w:pPr>
-            <w:r>
-              <w:rPr>
-                <w:rFonts w:cs="Times New Roman"/>
-                <w:szCs w:val="24"/>
-              </w:rPr>
-              <w:t>Idea 2</w:t>
+              <w:t>1</w:t>
             </w:r>
           </w:p>
         </w:tc>
@@ -4424,114 +4835,6 @@
                 <w:rFonts w:cs="Times New Roman"/>
                 <w:szCs w:val="24"/>
               </w:rPr>
-              <w:t>2</w:t>
-            </w:r>
-          </w:p>
-        </w:tc>
-        <w:tc>
-          <w:tcPr>
-            <w:tcW w:w="1378" w:type="dxa"/>
-            <w:shd w:val="clear" w:color="auto" w:fill="auto"/>
-            <w:tcMar>
-              <w:top w:w="100" w:type="dxa"/>
-              <w:left w:w="100" w:type="dxa"/>
-              <w:bottom w:w="100" w:type="dxa"/>
-              <w:right w:w="100" w:type="dxa"/>
-            </w:tcMar>
-          </w:tcPr>
-          <w:p>
-            <w:pPr>
-              <w:widowControl w:val="0"/>
-              <w:pBdr>
-                <w:top w:val="nil"/>
-                <w:left w:val="nil"/>
-                <w:bottom w:val="nil"/>
-                <w:right w:val="nil"/>
-                <w:between w:val="nil"/>
-              </w:pBdr>
-              <w:spacing w:line="240" w:lineRule="auto"/>
-              <w:rPr>
-                <w:rFonts w:cs="Times New Roman"/>
-                <w:szCs w:val="24"/>
-              </w:rPr>
-            </w:pPr>
-            <w:r>
-              <w:rPr>
-                <w:rFonts w:cs="Times New Roman"/>
-                <w:szCs w:val="24"/>
-              </w:rPr>
-              <w:t>2</w:t>
-            </w:r>
-          </w:p>
-        </w:tc>
-        <w:tc>
-          <w:tcPr>
-            <w:tcW w:w="1378" w:type="dxa"/>
-            <w:shd w:val="clear" w:color="auto" w:fill="auto"/>
-            <w:tcMar>
-              <w:top w:w="100" w:type="dxa"/>
-              <w:left w:w="100" w:type="dxa"/>
-              <w:bottom w:w="100" w:type="dxa"/>
-              <w:right w:w="100" w:type="dxa"/>
-            </w:tcMar>
-          </w:tcPr>
-          <w:p>
-            <w:pPr>
-              <w:widowControl w:val="0"/>
-              <w:pBdr>
-                <w:top w:val="nil"/>
-                <w:left w:val="nil"/>
-                <w:bottom w:val="nil"/>
-                <w:right w:val="nil"/>
-                <w:between w:val="nil"/>
-              </w:pBdr>
-              <w:spacing w:line="240" w:lineRule="auto"/>
-              <w:rPr>
-                <w:rFonts w:cs="Times New Roman"/>
-                <w:szCs w:val="24"/>
-              </w:rPr>
-            </w:pPr>
-            <w:r>
-              <w:rPr>
-                <w:rFonts w:cs="Times New Roman"/>
-                <w:szCs w:val="24"/>
-              </w:rPr>
-              <w:t>1</w:t>
-            </w:r>
-          </w:p>
-        </w:tc>
-        <w:tc>
-          <w:tcPr>
-            <w:tcW w:w="1378" w:type="dxa"/>
-            <w:shd w:val="clear" w:color="auto" w:fill="auto"/>
-            <w:tcMar>
-              <w:top w:w="100" w:type="dxa"/>
-              <w:left w:w="100" w:type="dxa"/>
-              <w:bottom w:w="100" w:type="dxa"/>
-              <w:right w:w="100" w:type="dxa"/>
-            </w:tcMar>
-          </w:tcPr>
-          <w:p>
-            <w:pPr>
-              <w:widowControl w:val="0"/>
-              <w:pBdr>
-                <w:top w:val="nil"/>
-                <w:left w:val="nil"/>
-                <w:bottom w:val="nil"/>
-                <w:right w:val="nil"/>
-                <w:between w:val="nil"/>
-              </w:pBdr>
-              <w:spacing w:line="240" w:lineRule="auto"/>
-              <w:rPr>
-                <w:rFonts w:cs="Times New Roman"/>
-                <w:szCs w:val="24"/>
-              </w:rPr>
-            </w:pPr>
-            <w:r>
-              <w:rPr>
-                <w:rFonts w:cs="Times New Roman"/>
-                <w:szCs w:val="24"/>
-              </w:rPr>
               <w:t>5</w:t>
             </w:r>
           </w:p>
@@ -4562,7 +4865,6 @@
           <w:rFonts w:cs="Times New Roman"/>
           <w:szCs w:val="24"/>
         </w:rPr>
-        <w:lastRenderedPageBreak/>
         <w:tab/>
         <w:t xml:space="preserve">Así concluimos que lo más acertado es la solución que aproveche todos los datos de </w:t>
       </w:r>
@@ -4595,117 +4897,509 @@
       <w:pPr>
         <w:rPr>
           <w:rFonts w:cs="Times New Roman"/>
-          <w:szCs w:val="24"/>
-        </w:rPr>
-      </w:pPr>
-    </w:p>
-    <w:p>
-      <w:pPr>
-        <w:rPr>
-          <w:rFonts w:cs="Times New Roman"/>
-          <w:szCs w:val="24"/>
-        </w:rPr>
-      </w:pPr>
-    </w:p>
-    <w:p>
-      <w:pPr>
-        <w:rPr>
-          <w:rFonts w:cs="Times New Roman"/>
-          <w:szCs w:val="24"/>
-        </w:rPr>
-      </w:pPr>
-    </w:p>
-    <w:p>
-      <w:pPr>
-        <w:rPr>
-          <w:rFonts w:cs="Times New Roman"/>
-          <w:szCs w:val="24"/>
-        </w:rPr>
-      </w:pPr>
-    </w:p>
-    <w:p>
-      <w:pPr>
-        <w:rPr>
-          <w:rFonts w:cs="Times New Roman"/>
-          <w:szCs w:val="24"/>
-        </w:rPr>
-      </w:pPr>
-    </w:p>
-    <w:p>
-      <w:pPr>
-        <w:rPr>
-          <w:rFonts w:cs="Times New Roman"/>
-          <w:szCs w:val="24"/>
-        </w:rPr>
-      </w:pPr>
-    </w:p>
-    <w:p>
-      <w:pPr>
-        <w:rPr>
-          <w:rFonts w:cs="Times New Roman"/>
-          <w:szCs w:val="24"/>
-        </w:rPr>
-      </w:pPr>
-    </w:p>
-    <w:p>
-      <w:pPr>
-        <w:rPr>
-          <w:rFonts w:cs="Times New Roman"/>
-          <w:szCs w:val="24"/>
-        </w:rPr>
-      </w:pPr>
-    </w:p>
-    <w:p>
-      <w:pPr>
-        <w:rPr>
-          <w:rFonts w:cs="Times New Roman"/>
-          <w:szCs w:val="24"/>
-        </w:rPr>
-      </w:pPr>
-    </w:p>
-    <w:p>
-      <w:pPr>
-        <w:rPr>
-          <w:rFonts w:cs="Times New Roman"/>
-          <w:szCs w:val="24"/>
-        </w:rPr>
-      </w:pPr>
-    </w:p>
-    <w:p>
-      <w:pPr>
-        <w:rPr>
-          <w:rFonts w:cs="Times New Roman"/>
-          <w:szCs w:val="24"/>
-        </w:rPr>
-      </w:pPr>
-    </w:p>
-    <w:p>
-      <w:pPr>
-        <w:rPr>
-          <w:rFonts w:cs="Times New Roman"/>
-          <w:szCs w:val="24"/>
-        </w:rPr>
-      </w:pPr>
-    </w:p>
-    <w:p>
-      <w:pPr>
-        <w:rPr>
-          <w:rFonts w:cs="Times New Roman"/>
-          <w:szCs w:val="24"/>
-        </w:rPr>
-      </w:pPr>
-    </w:p>
-    <w:p>
-      <w:pPr>
-        <w:rPr>
-          <w:rFonts w:cs="Times New Roman"/>
-          <w:szCs w:val="24"/>
-        </w:rPr>
-      </w:pPr>
-    </w:p>
-    <w:p/>
+          <w:b/>
+          <w:bCs/>
+          <w:szCs w:val="24"/>
+        </w:rPr>
+      </w:pPr>
+      <w:r>
+        <w:rPr>
+          <w:rFonts w:cs="Times New Roman"/>
+          <w:b/>
+          <w:bCs/>
+          <w:szCs w:val="24"/>
+        </w:rPr>
+        <w:t>Bibliografía:</w:t>
+      </w:r>
+    </w:p>
+    <w:p>
+      <w:pPr>
+        <w:rPr>
+          <w:rFonts w:cs="Times New Roman"/>
+          <w:b/>
+          <w:bCs/>
+          <w:szCs w:val="24"/>
+        </w:rPr>
+      </w:pPr>
+      <w:r>
+        <w:rPr>
+          <w:rFonts w:cs="Times New Roman"/>
+          <w:b/>
+          <w:bCs/>
+          <w:szCs w:val="24"/>
+        </w:rPr>
+        <w:t xml:space="preserve"> </w:t>
+      </w:r>
+    </w:p>
+    <w:p>
+      <w:pPr>
+        <w:rPr>
+          <w:rFonts w:cs="Times New Roman"/>
+          <w:szCs w:val="24"/>
+        </w:rPr>
+      </w:pPr>
+      <w:r>
+        <w:rPr>
+          <w:rFonts w:cs="Times New Roman"/>
+          <w:szCs w:val="24"/>
+        </w:rPr>
+        <w:t xml:space="preserve">Significados (Desconocido) Aeropuerto, recuperado de </w:t>
+      </w:r>
+      <w:r>
+        <w:rPr>
+          <w:rFonts w:cs="Times New Roman"/>
+          <w:szCs w:val="24"/>
+        </w:rPr>
+        <w:t>(</w:t>
+      </w:r>
+      <w:hyperlink r:id="rId14" w:history="1">
+        <w:r>
+          <w:rPr>
+            <w:rStyle w:val="Hipervnculo"/>
+            <w:rFonts w:cs="Times New Roman"/>
+            <w:szCs w:val="24"/>
+          </w:rPr>
+          <w:t>https://www.significados.com/aeropuerto/</w:t>
+        </w:r>
+      </w:hyperlink>
+      <w:r>
+        <w:rPr>
+          <w:rFonts w:cs="Times New Roman"/>
+          <w:szCs w:val="24"/>
+        </w:rPr>
+        <w:t xml:space="preserve"> </w:t>
+      </w:r>
+      <w:r>
+        <w:rPr>
+          <w:rFonts w:cs="Times New Roman"/>
+          <w:szCs w:val="24"/>
+        </w:rPr>
+        <w:t>).</w:t>
+      </w:r>
+    </w:p>
+    <w:p>
+      <w:pPr>
+        <w:rPr>
+          <w:rFonts w:cs="Times New Roman"/>
+          <w:szCs w:val="24"/>
+        </w:rPr>
+      </w:pPr>
+      <w:r>
+        <w:rPr>
+          <w:rFonts w:cs="Times New Roman"/>
+          <w:szCs w:val="24"/>
+        </w:rPr>
+        <w:t>Léxico (Desconocido) Trayecto, recuperado de (</w:t>
+      </w:r>
+      <w:hyperlink r:id="rId15" w:history="1">
+        <w:r>
+          <w:rPr>
+            <w:rStyle w:val="Hipervnculo"/>
+            <w:rFonts w:cs="Times New Roman"/>
+            <w:szCs w:val="24"/>
+          </w:rPr>
+          <w:t>https://www.lexico.com/es/definicion/trayecto</w:t>
+        </w:r>
+      </w:hyperlink>
+      <w:r>
+        <w:rPr>
+          <w:rFonts w:cs="Times New Roman"/>
+          <w:szCs w:val="24"/>
+        </w:rPr>
+        <w:t xml:space="preserve">  </w:t>
+      </w:r>
+      <w:r>
+        <w:rPr>
+          <w:rFonts w:cs="Times New Roman"/>
+          <w:szCs w:val="24"/>
+        </w:rPr>
+        <w:t>).</w:t>
+      </w:r>
+    </w:p>
+    <w:p>
+      <w:pPr>
+        <w:rPr>
+          <w:rFonts w:cs="Times New Roman"/>
+          <w:szCs w:val="24"/>
+          <w:lang w:val="es-MX"/>
+        </w:rPr>
+      </w:pPr>
+      <w:r>
+        <w:rPr>
+          <w:rFonts w:cs="Times New Roman"/>
+          <w:szCs w:val="24"/>
+        </w:rPr>
+        <w:t>Mappinggis (Desconocido)</w:t>
+      </w:r>
+      <w:r>
+        <w:rPr>
+          <w:rFonts w:cs="Times New Roman"/>
+          <w:szCs w:val="24"/>
+          <w:lang w:val="es-MX"/>
+        </w:rPr>
+        <w:t xml:space="preserve"> Una forma muy fácil de publicar mapas en la web, recuperado de </w:t>
+      </w:r>
+      <w:r>
+        <w:rPr>
+          <w:rFonts w:cs="Times New Roman"/>
+          <w:szCs w:val="24"/>
+          <w:lang w:val="es-MX"/>
+        </w:rPr>
+        <w:t>(</w:t>
+      </w:r>
+      <w:hyperlink r:id="rId16" w:history="1">
+        <w:r>
+          <w:rPr>
+            <w:rStyle w:val="Hipervnculo"/>
+            <w:rFonts w:cs="Times New Roman"/>
+            <w:szCs w:val="24"/>
+            <w:lang w:val="es-MX"/>
+          </w:rPr>
+          <w:t>https://mappinggis.com/2018/03/gmaps-js-una-forma-muy-facil-de-publicar-mapas-en-la-web/</w:t>
+        </w:r>
+      </w:hyperlink>
+      <w:r>
+        <w:rPr>
+          <w:rFonts w:cs="Times New Roman"/>
+          <w:szCs w:val="24"/>
+          <w:lang w:val="es-MX"/>
+        </w:rPr>
+        <w:t>).</w:t>
+      </w:r>
+    </w:p>
+    <w:p>
+      <w:pPr>
+        <w:rPr>
+          <w:rFonts w:cs="Times New Roman"/>
+          <w:szCs w:val="24"/>
+          <w:lang w:val="es-MX"/>
+        </w:rPr>
+      </w:pPr>
+      <w:r>
+        <w:rPr>
+          <w:rFonts w:cs="Times New Roman"/>
+          <w:szCs w:val="24"/>
+          <w:lang w:val="es-MX"/>
+        </w:rPr>
+        <w:lastRenderedPageBreak/>
+        <w:t xml:space="preserve">Definicionabc (Desconocido) Aerolínea recuperado de </w:t>
+      </w:r>
+      <w:r>
+        <w:rPr>
+          <w:rFonts w:cs="Times New Roman"/>
+          <w:szCs w:val="24"/>
+          <w:lang w:val="es-MX"/>
+        </w:rPr>
+        <w:t>(</w:t>
+      </w:r>
+      <w:hyperlink r:id="rId17" w:history="1">
+        <w:r>
+          <w:rPr>
+            <w:rStyle w:val="Hipervnculo"/>
+            <w:rFonts w:cs="Times New Roman"/>
+            <w:szCs w:val="24"/>
+            <w:lang w:val="es-MX"/>
+          </w:rPr>
+          <w:t>https://www.definicionabc.com/general/aerolinea.php</w:t>
+        </w:r>
+      </w:hyperlink>
+      <w:r>
+        <w:t xml:space="preserve"> </w:t>
+      </w:r>
+      <w:r>
+        <w:rPr>
+          <w:rFonts w:cs="Times New Roman"/>
+          <w:szCs w:val="24"/>
+          <w:lang w:val="es-MX"/>
+        </w:rPr>
+        <w:t>)</w:t>
+      </w:r>
+    </w:p>
+    <w:p>
+      <w:pPr>
+        <w:rPr>
+          <w:rFonts w:cs="Times New Roman"/>
+          <w:szCs w:val="24"/>
+          <w:lang w:val="es-MX"/>
+        </w:rPr>
+      </w:pPr>
+      <w:proofErr w:type="spellStart"/>
+      <w:r>
+        <w:rPr>
+          <w:rFonts w:cs="Times New Roman"/>
+          <w:szCs w:val="24"/>
+          <w:lang w:val="es-MX"/>
+        </w:rPr>
+        <w:t>Ecured</w:t>
+      </w:r>
+      <w:proofErr w:type="spellEnd"/>
+      <w:r>
+        <w:rPr>
+          <w:rFonts w:cs="Times New Roman"/>
+          <w:szCs w:val="24"/>
+          <w:lang w:val="es-MX"/>
+        </w:rPr>
+        <w:t xml:space="preserve"> (Desconocido) Archivos de texto recuperado de </w:t>
+      </w:r>
+      <w:r>
+        <w:rPr>
+          <w:rFonts w:cs="Times New Roman"/>
+          <w:szCs w:val="24"/>
+          <w:lang w:val="es-MX"/>
+        </w:rPr>
+        <w:t>(</w:t>
+      </w:r>
+      <w:hyperlink r:id="rId18" w:history="1">
+        <w:r>
+          <w:rPr>
+            <w:rStyle w:val="Hipervnculo"/>
+            <w:rFonts w:cs="Times New Roman"/>
+            <w:szCs w:val="24"/>
+            <w:lang w:val="es-MX"/>
+          </w:rPr>
+          <w:t>https://www.ecured.cu/Archivos_de_textos</w:t>
+        </w:r>
+      </w:hyperlink>
+      <w:r>
+        <w:rPr>
+          <w:rFonts w:cs="Times New Roman"/>
+          <w:szCs w:val="24"/>
+          <w:lang w:val="es-MX"/>
+        </w:rPr>
+        <w:t xml:space="preserve"> </w:t>
+      </w:r>
+      <w:r>
+        <w:rPr>
+          <w:rFonts w:cs="Times New Roman"/>
+          <w:szCs w:val="24"/>
+          <w:lang w:val="es-MX"/>
+        </w:rPr>
+        <w:t>).</w:t>
+      </w:r>
+    </w:p>
+    <w:p>
+      <w:pPr>
+        <w:rPr>
+          <w:rFonts w:cs="Times New Roman"/>
+          <w:szCs w:val="24"/>
+          <w:lang w:val="es-CO"/>
+        </w:rPr>
+      </w:pPr>
+      <w:proofErr w:type="spellStart"/>
+      <w:r>
+        <w:rPr>
+          <w:rFonts w:cs="Times New Roman"/>
+          <w:szCs w:val="24"/>
+          <w:lang w:val="es-CO"/>
+        </w:rPr>
+        <w:t>Sertrans</w:t>
+      </w:r>
+      <w:proofErr w:type="spellEnd"/>
+      <w:r>
+        <w:rPr>
+          <w:rFonts w:cs="Times New Roman"/>
+          <w:szCs w:val="24"/>
+          <w:lang w:val="es-CO"/>
+        </w:rPr>
+        <w:t xml:space="preserve"> (Desconocido) </w:t>
+      </w:r>
+      <w:r>
+        <w:rPr>
+          <w:rFonts w:cs="Times New Roman"/>
+          <w:szCs w:val="24"/>
+          <w:lang w:val="es-CO"/>
+        </w:rPr>
+        <w:t xml:space="preserve">Transporte </w:t>
+      </w:r>
+      <w:r>
+        <w:rPr>
+          <w:rFonts w:cs="Times New Roman"/>
+          <w:szCs w:val="24"/>
+          <w:lang w:val="es-CO"/>
+        </w:rPr>
+        <w:tab/>
+      </w:r>
+      <w:r>
+        <w:rPr>
+          <w:rFonts w:cs="Times New Roman"/>
+          <w:szCs w:val="24"/>
+          <w:lang w:val="es-CO"/>
+        </w:rPr>
+        <w:tab/>
+        <w:t xml:space="preserve">aéreo </w:t>
+      </w:r>
+      <w:r>
+        <w:rPr>
+          <w:rFonts w:cs="Times New Roman"/>
+          <w:szCs w:val="24"/>
+          <w:lang w:val="es-CO"/>
+        </w:rPr>
+        <w:tab/>
+      </w:r>
+      <w:r>
+        <w:rPr>
+          <w:rFonts w:cs="Times New Roman"/>
+          <w:szCs w:val="24"/>
+          <w:lang w:val="es-CO"/>
+        </w:rPr>
+        <w:tab/>
+        <w:t xml:space="preserve">recuperado de </w:t>
+      </w:r>
+      <w:r>
+        <w:rPr>
+          <w:rFonts w:cs="Times New Roman"/>
+          <w:szCs w:val="24"/>
+          <w:lang w:val="es-CO"/>
+        </w:rPr>
+        <w:t>(</w:t>
+      </w:r>
+      <w:hyperlink r:id="rId19" w:history="1">
+        <w:r>
+          <w:rPr>
+            <w:rStyle w:val="Hipervnculo"/>
+            <w:rFonts w:cs="Times New Roman"/>
+            <w:szCs w:val="24"/>
+            <w:lang w:val="es-CO"/>
+          </w:rPr>
+          <w:t>https://www.sertrans.es/transporte-internacional/transporte-aereo-caracteristicas-ventajas-y-desventajas/</w:t>
+        </w:r>
+      </w:hyperlink>
+      <w:r>
+        <w:rPr>
+          <w:rFonts w:cs="Times New Roman"/>
+          <w:szCs w:val="24"/>
+          <w:lang w:val="es-CO"/>
+        </w:rPr>
+        <w:t xml:space="preserve"> </w:t>
+      </w:r>
+      <w:bookmarkStart w:id="19" w:name="_GoBack"/>
+      <w:bookmarkEnd w:id="19"/>
+      <w:r>
+        <w:rPr>
+          <w:rFonts w:cs="Times New Roman"/>
+          <w:szCs w:val="24"/>
+          <w:lang w:val="es-CO"/>
+        </w:rPr>
+        <w:t>)</w:t>
+      </w:r>
+    </w:p>
+    <w:p>
+      <w:pPr>
+        <w:rPr>
+          <w:rFonts w:cs="Times New Roman"/>
+          <w:szCs w:val="24"/>
+          <w:lang w:val="es-CO"/>
+        </w:rPr>
+      </w:pPr>
+    </w:p>
+    <w:p>
+      <w:pPr>
+        <w:rPr>
+          <w:rFonts w:cs="Times New Roman"/>
+          <w:szCs w:val="24"/>
+          <w:lang w:val="es-CO"/>
+        </w:rPr>
+      </w:pPr>
+    </w:p>
+    <w:p>
+      <w:pPr>
+        <w:rPr>
+          <w:rFonts w:cs="Times New Roman"/>
+          <w:szCs w:val="24"/>
+          <w:lang w:val="es-CO"/>
+        </w:rPr>
+      </w:pPr>
+    </w:p>
+    <w:p>
+      <w:pPr>
+        <w:rPr>
+          <w:rFonts w:cs="Times New Roman"/>
+          <w:szCs w:val="24"/>
+          <w:lang w:val="es-CO"/>
+        </w:rPr>
+      </w:pPr>
+    </w:p>
+    <w:p>
+      <w:pPr>
+        <w:rPr>
+          <w:rFonts w:cs="Times New Roman"/>
+          <w:szCs w:val="24"/>
+          <w:lang w:val="es-CO"/>
+        </w:rPr>
+      </w:pPr>
+    </w:p>
+    <w:p>
+      <w:pPr>
+        <w:rPr>
+          <w:rFonts w:cs="Times New Roman"/>
+          <w:szCs w:val="24"/>
+          <w:lang w:val="es-CO"/>
+        </w:rPr>
+      </w:pPr>
+    </w:p>
+    <w:p>
+      <w:pPr>
+        <w:rPr>
+          <w:rFonts w:cs="Times New Roman"/>
+          <w:szCs w:val="24"/>
+          <w:lang w:val="es-CO"/>
+        </w:rPr>
+      </w:pPr>
+    </w:p>
+    <w:p>
+      <w:pPr>
+        <w:rPr>
+          <w:rFonts w:cs="Times New Roman"/>
+          <w:szCs w:val="24"/>
+          <w:lang w:val="es-CO"/>
+        </w:rPr>
+      </w:pPr>
+    </w:p>
+    <w:p>
+      <w:pPr>
+        <w:rPr>
+          <w:rFonts w:cs="Times New Roman"/>
+          <w:szCs w:val="24"/>
+          <w:lang w:val="es-CO"/>
+        </w:rPr>
+      </w:pPr>
+    </w:p>
+    <w:p>
+      <w:pPr>
+        <w:rPr>
+          <w:rFonts w:cs="Times New Roman"/>
+          <w:szCs w:val="24"/>
+          <w:lang w:val="es-CO"/>
+        </w:rPr>
+      </w:pPr>
+    </w:p>
+    <w:p>
+      <w:pPr>
+        <w:rPr>
+          <w:rFonts w:cs="Times New Roman"/>
+          <w:szCs w:val="24"/>
+          <w:lang w:val="es-CO"/>
+        </w:rPr>
+      </w:pPr>
+    </w:p>
+    <w:p>
+      <w:pPr>
+        <w:rPr>
+          <w:rFonts w:cs="Times New Roman"/>
+          <w:szCs w:val="24"/>
+          <w:lang w:val="es-CO"/>
+        </w:rPr>
+      </w:pPr>
+    </w:p>
+    <w:p>
+      <w:pPr>
+        <w:rPr>
+          <w:lang w:val="es-CO"/>
+        </w:rPr>
+      </w:pPr>
+    </w:p>
     <w:sectPr>
-      <w:headerReference w:type="first" r:id="rId14"/>
+      <w:headerReference w:type="first" r:id="rId20"/>
       <w:pgSz w:w="11909" w:h="16834"/>
       <w:pgMar w:top="1418" w:right="1418" w:bottom="1418" w:left="1418" w:header="720" w:footer="720" w:gutter="0"/>
       <w:pgNumType w:start="1"/>
@@ -7044,6 +7738,234 @@
       <w:lvlJc w:val="left"/>
       <w:pPr>
         <w:ind w:left="7200" w:hanging="360"/>
+      </w:pPr>
+      <w:rPr>
+        <w:u w:val="none"/>
+      </w:rPr>
+    </w:lvl>
+  </w:abstractNum>
+  <w:abstractNum w:abstractNumId="19" w15:restartNumberingAfterBreak="0">
+    <w:nsid w:val="709253B7"/>
+    <w:multiLevelType w:val="multilevel"/>
+    <w:tmpl w:val="44A24F5A"/>
+    <w:lvl w:ilvl="0">
+      <w:start w:val="1"/>
+      <w:numFmt w:val="decimal"/>
+      <w:lvlText w:val="%1."/>
+      <w:lvlJc w:val="left"/>
+      <w:pPr>
+        <w:ind w:left="720" w:hanging="360"/>
+      </w:pPr>
+      <w:rPr>
+        <w:u w:val="none"/>
+      </w:rPr>
+    </w:lvl>
+    <w:lvl w:ilvl="1">
+      <w:start w:val="1"/>
+      <w:numFmt w:val="bullet"/>
+      <w:lvlText w:val=""/>
+      <w:lvlJc w:val="left"/>
+      <w:pPr>
+        <w:ind w:left="1494" w:hanging="360"/>
+      </w:pPr>
+      <w:rPr>
+        <w:rFonts w:ascii="Symbol" w:hAnsi="Symbol" w:hint="default"/>
+        <w:u w:val="none"/>
+      </w:rPr>
+    </w:lvl>
+    <w:lvl w:ilvl="2">
+      <w:start w:val="1"/>
+      <w:numFmt w:val="lowerRoman"/>
+      <w:lvlText w:val="%3."/>
+      <w:lvlJc w:val="right"/>
+      <w:pPr>
+        <w:ind w:left="2160" w:hanging="360"/>
+      </w:pPr>
+      <w:rPr>
+        <w:u w:val="none"/>
+      </w:rPr>
+    </w:lvl>
+    <w:lvl w:ilvl="3">
+      <w:start w:val="1"/>
+      <w:numFmt w:val="decimal"/>
+      <w:lvlText w:val="%4."/>
+      <w:lvlJc w:val="left"/>
+      <w:pPr>
+        <w:ind w:left="2880" w:hanging="360"/>
+      </w:pPr>
+      <w:rPr>
+        <w:u w:val="none"/>
+      </w:rPr>
+    </w:lvl>
+    <w:lvl w:ilvl="4">
+      <w:start w:val="1"/>
+      <w:numFmt w:val="lowerLetter"/>
+      <w:lvlText w:val="%5."/>
+      <w:lvlJc w:val="left"/>
+      <w:pPr>
+        <w:ind w:left="3600" w:hanging="360"/>
+      </w:pPr>
+      <w:rPr>
+        <w:u w:val="none"/>
+      </w:rPr>
+    </w:lvl>
+    <w:lvl w:ilvl="5">
+      <w:start w:val="1"/>
+      <w:numFmt w:val="lowerRoman"/>
+      <w:lvlText w:val="%6."/>
+      <w:lvlJc w:val="right"/>
+      <w:pPr>
+        <w:ind w:left="4320" w:hanging="360"/>
+      </w:pPr>
+      <w:rPr>
+        <w:u w:val="none"/>
+      </w:rPr>
+    </w:lvl>
+    <w:lvl w:ilvl="6">
+      <w:start w:val="1"/>
+      <w:numFmt w:val="decimal"/>
+      <w:lvlText w:val="%7."/>
+      <w:lvlJc w:val="left"/>
+      <w:pPr>
+        <w:ind w:left="5040" w:hanging="360"/>
+      </w:pPr>
+      <w:rPr>
+        <w:u w:val="none"/>
+      </w:rPr>
+    </w:lvl>
+    <w:lvl w:ilvl="7">
+      <w:start w:val="1"/>
+      <w:numFmt w:val="lowerLetter"/>
+      <w:lvlText w:val="%8."/>
+      <w:lvlJc w:val="left"/>
+      <w:pPr>
+        <w:ind w:left="5760" w:hanging="360"/>
+      </w:pPr>
+      <w:rPr>
+        <w:u w:val="none"/>
+      </w:rPr>
+    </w:lvl>
+    <w:lvl w:ilvl="8">
+      <w:start w:val="1"/>
+      <w:numFmt w:val="lowerRoman"/>
+      <w:lvlText w:val="%9."/>
+      <w:lvlJc w:val="right"/>
+      <w:pPr>
+        <w:ind w:left="6480" w:hanging="360"/>
+      </w:pPr>
+      <w:rPr>
+        <w:u w:val="none"/>
+      </w:rPr>
+    </w:lvl>
+  </w:abstractNum>
+  <w:abstractNum w:abstractNumId="20" w15:restartNumberingAfterBreak="0">
+    <w:nsid w:val="72E053DD"/>
+    <w:multiLevelType w:val="multilevel"/>
+    <w:tmpl w:val="44A24F5A"/>
+    <w:lvl w:ilvl="0">
+      <w:start w:val="1"/>
+      <w:numFmt w:val="decimal"/>
+      <w:lvlText w:val="%1."/>
+      <w:lvlJc w:val="left"/>
+      <w:pPr>
+        <w:ind w:left="720" w:hanging="360"/>
+      </w:pPr>
+      <w:rPr>
+        <w:u w:val="none"/>
+      </w:rPr>
+    </w:lvl>
+    <w:lvl w:ilvl="1">
+      <w:start w:val="1"/>
+      <w:numFmt w:val="bullet"/>
+      <w:lvlText w:val=""/>
+      <w:lvlJc w:val="left"/>
+      <w:pPr>
+        <w:ind w:left="1494" w:hanging="360"/>
+      </w:pPr>
+      <w:rPr>
+        <w:rFonts w:ascii="Symbol" w:hAnsi="Symbol" w:hint="default"/>
+        <w:u w:val="none"/>
+      </w:rPr>
+    </w:lvl>
+    <w:lvl w:ilvl="2">
+      <w:start w:val="1"/>
+      <w:numFmt w:val="lowerRoman"/>
+      <w:lvlText w:val="%3."/>
+      <w:lvlJc w:val="right"/>
+      <w:pPr>
+        <w:ind w:left="2160" w:hanging="360"/>
+      </w:pPr>
+      <w:rPr>
+        <w:u w:val="none"/>
+      </w:rPr>
+    </w:lvl>
+    <w:lvl w:ilvl="3">
+      <w:start w:val="1"/>
+      <w:numFmt w:val="decimal"/>
+      <w:lvlText w:val="%4."/>
+      <w:lvlJc w:val="left"/>
+      <w:pPr>
+        <w:ind w:left="2880" w:hanging="360"/>
+      </w:pPr>
+      <w:rPr>
+        <w:u w:val="none"/>
+      </w:rPr>
+    </w:lvl>
+    <w:lvl w:ilvl="4">
+      <w:start w:val="1"/>
+      <w:numFmt w:val="lowerLetter"/>
+      <w:lvlText w:val="%5."/>
+      <w:lvlJc w:val="left"/>
+      <w:pPr>
+        <w:ind w:left="3600" w:hanging="360"/>
+      </w:pPr>
+      <w:rPr>
+        <w:u w:val="none"/>
+      </w:rPr>
+    </w:lvl>
+    <w:lvl w:ilvl="5">
+      <w:start w:val="1"/>
+      <w:numFmt w:val="lowerRoman"/>
+      <w:lvlText w:val="%6."/>
+      <w:lvlJc w:val="right"/>
+      <w:pPr>
+        <w:ind w:left="4320" w:hanging="360"/>
+      </w:pPr>
+      <w:rPr>
+        <w:u w:val="none"/>
+      </w:rPr>
+    </w:lvl>
+    <w:lvl w:ilvl="6">
+      <w:start w:val="1"/>
+      <w:numFmt w:val="decimal"/>
+      <w:lvlText w:val="%7."/>
+      <w:lvlJc w:val="left"/>
+      <w:pPr>
+        <w:ind w:left="5040" w:hanging="360"/>
+      </w:pPr>
+      <w:rPr>
+        <w:u w:val="none"/>
+      </w:rPr>
+    </w:lvl>
+    <w:lvl w:ilvl="7">
+      <w:start w:val="1"/>
+      <w:numFmt w:val="lowerLetter"/>
+      <w:lvlText w:val="%8."/>
+      <w:lvlJc w:val="left"/>
+      <w:pPr>
+        <w:ind w:left="5760" w:hanging="360"/>
+      </w:pPr>
+      <w:rPr>
+        <w:u w:val="none"/>
+      </w:rPr>
+    </w:lvl>
+    <w:lvl w:ilvl="8">
+      <w:start w:val="1"/>
+      <w:numFmt w:val="lowerRoman"/>
+      <w:lvlText w:val="%9."/>
+      <w:lvlJc w:val="right"/>
+      <w:pPr>
+        <w:ind w:left="6480" w:hanging="360"/>
       </w:pPr>
       <w:rPr>
         <w:u w:val="none"/>
@@ -7106,6 +8028,12 @@
   </w:num>
   <w:num w:numId="19">
     <w:abstractNumId w:val="6"/>
+  </w:num>
+  <w:num w:numId="20">
+    <w:abstractNumId w:val="20"/>
+  </w:num>
+  <w:num w:numId="21">
+    <w:abstractNumId w:val="19"/>
   </w:num>
 </w:numbering>
 </file>
@@ -7634,7 +8562,6 @@
   <w:style w:type="character" w:default="1" w:styleId="Fuentedeprrafopredeter">
     <w:name w:val="Default Paragraph Font"/>
     <w:uiPriority w:val="1"/>
-    <w:semiHidden/>
     <w:unhideWhenUsed/>
   </w:style>
   <w:style w:type="table" w:default="1" w:styleId="Tablanormal">
@@ -7802,6 +8729,29 @@
         <w:insideV w:val="single" w:sz="4" w:space="0" w:color="auto"/>
       </w:tblBorders>
     </w:tblPr>
+  </w:style>
+  <w:style w:type="character" w:styleId="Hipervnculo">
+    <w:name w:val="Hyperlink"/>
+    <w:basedOn w:val="Fuentedeprrafopredeter"/>
+    <w:uiPriority w:val="99"/>
+    <w:unhideWhenUsed/>
+    <w:rsid w:val="00E75208"/>
+    <w:rPr>
+      <w:color w:val="0000FF" w:themeColor="hyperlink"/>
+      <w:u w:val="single"/>
+    </w:rPr>
+  </w:style>
+  <w:style w:type="character" w:styleId="Mencinsinresolver">
+    <w:name w:val="Unresolved Mention"/>
+    <w:basedOn w:val="Fuentedeprrafopredeter"/>
+    <w:uiPriority w:val="99"/>
+    <w:semiHidden/>
+    <w:unhideWhenUsed/>
+    <w:rsid w:val="00E75208"/>
+    <w:rPr>
+      <w:color w:val="605E5C"/>
+      <w:shd w:val="clear" w:color="auto" w:fill="E1DFDD"/>
+    </w:rPr>
   </w:style>
 </w:styles>
 </file>
@@ -8131,7 +9081,7 @@
 </file>
 
 <file path=customXml/itemProps1.xml><?xml version="1.0" encoding="utf-8"?>
-<ds:datastoreItem xmlns:ds="http://schemas.openxmlformats.org/officeDocument/2006/customXml" ds:itemID="{AF61733C-72BA-4311-A8B4-BD0DD1C859A0}">
+<ds:datastoreItem xmlns:ds="http://schemas.openxmlformats.org/officeDocument/2006/customXml" ds:itemID="{B5DA8D65-D421-46EE-B51E-3BC49398CF86}">
   <ds:schemaRefs>
     <ds:schemaRef ds:uri="http://schemas.openxmlformats.org/officeDocument/2006/bibliography"/>
   </ds:schemaRefs>

</xml_diff>